<commit_message>
get ready to report
</commit_message>
<xml_diff>
--- a/computational_math/report.docx
+++ b/computational_math/report.docx
@@ -16,8 +16,8 @@
         <w:rPr>
           <w:rFonts w:ascii="Times New Roman" w:eastAsia="Times New Roman" w:hAnsi="Times New Roman"/>
           <w:color w:val="000000"/>
-          <w:sz w:val="20"/>
-          <w:szCs w:val="20"/>
+          <w:sz w:val="28"/>
+          <w:szCs w:val="28"/>
           <w:lang w:eastAsia="ru-RU"/>
         </w:rPr>
       </w:pPr>
@@ -25,6 +25,8 @@
         <w:rPr>
           <w:rFonts w:ascii="Times New Roman" w:hAnsi="Times New Roman"/>
           <w:noProof/>
+          <w:sz w:val="28"/>
+          <w:szCs w:val="28"/>
           <w:lang w:eastAsia="ru-RU"/>
         </w:rPr>
         <mc:AlternateContent>
@@ -121,8 +123,8 @@
         <w:rPr>
           <w:rFonts w:ascii="Times New Roman" w:eastAsia="Times New Roman" w:hAnsi="Times New Roman"/>
           <w:color w:val="000000"/>
-          <w:sz w:val="20"/>
-          <w:szCs w:val="20"/>
+          <w:sz w:val="28"/>
+          <w:szCs w:val="28"/>
           <w:lang w:eastAsia="ru-RU"/>
         </w:rPr>
       </w:pPr>
@@ -139,8 +141,8 @@
         <w:rPr>
           <w:rFonts w:ascii="Times New Roman" w:eastAsia="Times New Roman" w:hAnsi="Times New Roman"/>
           <w:color w:val="000000"/>
-          <w:sz w:val="20"/>
-          <w:szCs w:val="20"/>
+          <w:sz w:val="28"/>
+          <w:szCs w:val="28"/>
           <w:lang w:eastAsia="ru-RU"/>
         </w:rPr>
       </w:pPr>
@@ -157,8 +159,8 @@
         <w:rPr>
           <w:rFonts w:ascii="Times New Roman" w:eastAsia="Times New Roman" w:hAnsi="Times New Roman"/>
           <w:color w:val="000000"/>
-          <w:sz w:val="20"/>
-          <w:szCs w:val="20"/>
+          <w:sz w:val="28"/>
+          <w:szCs w:val="28"/>
           <w:lang w:eastAsia="ru-RU"/>
         </w:rPr>
       </w:pPr>
@@ -175,8 +177,8 @@
         <w:rPr>
           <w:rFonts w:ascii="Times New Roman" w:eastAsia="Times New Roman" w:hAnsi="Times New Roman"/>
           <w:color w:val="000000"/>
-          <w:sz w:val="20"/>
-          <w:szCs w:val="20"/>
+          <w:sz w:val="28"/>
+          <w:szCs w:val="28"/>
           <w:lang w:eastAsia="ru-RU"/>
         </w:rPr>
       </w:pPr>
@@ -194,8 +196,8 @@
           <w:rFonts w:ascii="Times New Roman" w:eastAsia="Times New Roman" w:hAnsi="Times New Roman"/>
           <w:caps/>
           <w:color w:val="000000"/>
-          <w:sz w:val="20"/>
-          <w:szCs w:val="20"/>
+          <w:sz w:val="28"/>
+          <w:szCs w:val="28"/>
           <w:lang w:eastAsia="ru-RU"/>
         </w:rPr>
       </w:pPr>
@@ -203,8 +205,8 @@
         <w:rPr>
           <w:rFonts w:ascii="Times New Roman" w:eastAsia="Times New Roman" w:hAnsi="Times New Roman"/>
           <w:color w:val="000000"/>
-          <w:sz w:val="20"/>
-          <w:szCs w:val="20"/>
+          <w:sz w:val="28"/>
+          <w:szCs w:val="28"/>
           <w:lang w:eastAsia="ru-RU"/>
         </w:rPr>
         <w:t>МИНИСТЕРСТВО НАУКИ И ВЫСШЕГО ОБРАЗОВАНИЯ РОССИЙСКОЙ ФЕДЕРАЦИИ</w:t>
@@ -221,7 +223,8 @@
         <w:rPr>
           <w:rFonts w:ascii="Times New Roman" w:eastAsia="Times New Roman" w:hAnsi="Times New Roman"/>
           <w:color w:val="000000"/>
-          <w:szCs w:val="20"/>
+          <w:sz w:val="28"/>
+          <w:szCs w:val="28"/>
           <w:lang w:eastAsia="ru-RU"/>
         </w:rPr>
       </w:pPr>
@@ -229,7 +232,8 @@
         <w:rPr>
           <w:rFonts w:ascii="Times New Roman" w:eastAsia="Times New Roman" w:hAnsi="Times New Roman"/>
           <w:color w:val="000000"/>
-          <w:szCs w:val="20"/>
+          <w:sz w:val="28"/>
+          <w:szCs w:val="28"/>
           <w:lang w:eastAsia="ru-RU"/>
         </w:rPr>
         <w:t>Федеральное государственное автономное образовательное учреждение высшего образования</w:t>
@@ -323,8 +327,8 @@
         <w:rPr>
           <w:rFonts w:ascii="Times New Roman" w:eastAsia="Times New Roman" w:hAnsi="Times New Roman"/>
           <w:color w:val="000000"/>
-          <w:sz w:val="16"/>
-          <w:szCs w:val="16"/>
+          <w:sz w:val="28"/>
+          <w:szCs w:val="28"/>
           <w:lang w:eastAsia="ru-RU"/>
         </w:rPr>
       </w:pPr>
@@ -336,8 +340,8 @@
         <w:jc w:val="center"/>
         <w:rPr>
           <w:rFonts w:ascii="Times New Roman" w:eastAsia="Times New Roman" w:hAnsi="Times New Roman"/>
-          <w:sz w:val="20"/>
-          <w:szCs w:val="20"/>
+          <w:sz w:val="28"/>
+          <w:szCs w:val="28"/>
           <w:lang w:eastAsia="ru-RU"/>
         </w:rPr>
       </w:pPr>
@@ -382,8 +386,8 @@
         <w:rPr>
           <w:rFonts w:ascii="Times New Roman" w:eastAsia="Times New Roman" w:hAnsi="Times New Roman"/>
           <w:color w:val="000000"/>
-          <w:sz w:val="24"/>
-          <w:szCs w:val="24"/>
+          <w:sz w:val="28"/>
+          <w:szCs w:val="28"/>
           <w:lang w:eastAsia="ru-RU"/>
         </w:rPr>
       </w:pPr>
@@ -410,7 +414,7 @@
           <w:rFonts w:ascii="Times New Roman" w:eastAsia="Times New Roman" w:hAnsi="Times New Roman"/>
           <w:color w:val="000000"/>
           <w:sz w:val="28"/>
-          <w:szCs w:val="20"/>
+          <w:szCs w:val="28"/>
           <w:lang w:eastAsia="ru-RU"/>
         </w:rPr>
         <w:t>Департамент математического и компьютерного моделирования</w:t>
@@ -804,7 +808,27 @@
                 <w:szCs w:val="28"/>
                 <w:lang w:eastAsia="ru-RU"/>
               </w:rPr>
-              <w:t>«_____»______________2025г.</w:t>
+              <w:t>«____</w:t>
+            </w:r>
+            <w:proofErr w:type="gramStart"/>
+            <w:r>
+              <w:rPr>
+                <w:rFonts w:ascii="Times New Roman" w:eastAsia="Times New Roman" w:hAnsi="Times New Roman"/>
+                <w:sz w:val="28"/>
+                <w:szCs w:val="28"/>
+                <w:lang w:eastAsia="ru-RU"/>
+              </w:rPr>
+              <w:t>_»_</w:t>
+            </w:r>
+            <w:proofErr w:type="gramEnd"/>
+            <w:r>
+              <w:rPr>
+                <w:rFonts w:ascii="Times New Roman" w:eastAsia="Times New Roman" w:hAnsi="Times New Roman"/>
+                <w:sz w:val="28"/>
+                <w:szCs w:val="28"/>
+                <w:lang w:eastAsia="ru-RU"/>
+              </w:rPr>
+              <w:t>_____________2025г.</w:t>
             </w:r>
           </w:p>
         </w:tc>
@@ -851,8 +875,8 @@
               <w:jc w:val="both"/>
               <w:rPr>
                 <w:rFonts w:ascii="Times New Roman" w:eastAsia="Times New Roman" w:hAnsi="Times New Roman"/>
-                <w:sz w:val="24"/>
-                <w:szCs w:val="24"/>
+                <w:sz w:val="28"/>
+                <w:szCs w:val="28"/>
                 <w:lang w:eastAsia="ru-RU"/>
               </w:rPr>
             </w:pPr>
@@ -864,8 +888,8 @@
               <w:jc w:val="both"/>
               <w:rPr>
                 <w:rFonts w:ascii="Times New Roman" w:eastAsia="Times New Roman" w:hAnsi="Times New Roman"/>
-                <w:sz w:val="24"/>
-                <w:szCs w:val="24"/>
+                <w:sz w:val="28"/>
+                <w:szCs w:val="28"/>
                 <w:lang w:eastAsia="ru-RU"/>
               </w:rPr>
             </w:pPr>
@@ -877,8 +901,8 @@
               <w:jc w:val="both"/>
               <w:rPr>
                 <w:rFonts w:ascii="Times New Roman" w:eastAsia="Times New Roman" w:hAnsi="Times New Roman"/>
-                <w:sz w:val="24"/>
-                <w:szCs w:val="24"/>
+                <w:sz w:val="28"/>
+                <w:szCs w:val="28"/>
                 <w:lang w:eastAsia="ru-RU"/>
               </w:rPr>
             </w:pPr>
@@ -890,8 +914,8 @@
               <w:jc w:val="both"/>
               <w:rPr>
                 <w:rFonts w:ascii="Times New Roman" w:eastAsia="Times New Roman" w:hAnsi="Times New Roman"/>
-                <w:sz w:val="24"/>
-                <w:szCs w:val="24"/>
+                <w:sz w:val="28"/>
+                <w:szCs w:val="28"/>
                 <w:lang w:eastAsia="ru-RU"/>
               </w:rPr>
             </w:pPr>
@@ -903,8 +927,8 @@
               <w:jc w:val="both"/>
               <w:rPr>
                 <w:rFonts w:ascii="Times New Roman" w:eastAsia="Times New Roman" w:hAnsi="Times New Roman"/>
-                <w:sz w:val="24"/>
-                <w:szCs w:val="24"/>
+                <w:sz w:val="28"/>
+                <w:szCs w:val="28"/>
                 <w:lang w:eastAsia="ru-RU"/>
               </w:rPr>
             </w:pPr>
@@ -941,86 +965,6 @@
     <w:p>
       <w:pPr>
         <w:spacing w:after="0" w:line="240" w:lineRule="auto"/>
-        <w:ind w:left="567"/>
-        <w:jc w:val="center"/>
-        <w:rPr>
-          <w:rFonts w:ascii="Times New Roman" w:eastAsia="Times New Roman" w:hAnsi="Times New Roman"/>
-          <w:sz w:val="28"/>
-          <w:szCs w:val="28"/>
-          <w:lang w:eastAsia="ru-RU"/>
-        </w:rPr>
-      </w:pPr>
-    </w:p>
-    <w:p>
-      <w:pPr>
-        <w:spacing w:after="0" w:line="240" w:lineRule="auto"/>
-        <w:ind w:left="567"/>
-        <w:jc w:val="center"/>
-        <w:rPr>
-          <w:rFonts w:ascii="Times New Roman" w:eastAsia="Times New Roman" w:hAnsi="Times New Roman"/>
-          <w:sz w:val="28"/>
-          <w:szCs w:val="28"/>
-          <w:lang w:eastAsia="ru-RU"/>
-        </w:rPr>
-      </w:pPr>
-    </w:p>
-    <w:p>
-      <w:pPr>
-        <w:spacing w:after="0" w:line="240" w:lineRule="auto"/>
-        <w:ind w:left="567"/>
-        <w:jc w:val="center"/>
-        <w:rPr>
-          <w:rFonts w:ascii="Times New Roman" w:eastAsia="Times New Roman" w:hAnsi="Times New Roman"/>
-          <w:sz w:val="28"/>
-          <w:szCs w:val="28"/>
-          <w:lang w:eastAsia="ru-RU"/>
-        </w:rPr>
-      </w:pPr>
-    </w:p>
-    <w:p>
-      <w:pPr>
-        <w:spacing w:after="0" w:line="240" w:lineRule="auto"/>
-        <w:ind w:left="567"/>
-        <w:jc w:val="center"/>
-        <w:rPr>
-          <w:rFonts w:ascii="Times New Roman" w:eastAsia="Times New Roman" w:hAnsi="Times New Roman"/>
-          <w:sz w:val="28"/>
-          <w:szCs w:val="28"/>
-          <w:lang w:eastAsia="ru-RU"/>
-        </w:rPr>
-      </w:pPr>
-    </w:p>
-    <w:p>
-      <w:pPr>
-        <w:spacing w:after="0" w:line="240" w:lineRule="auto"/>
-        <w:ind w:left="567"/>
-        <w:jc w:val="center"/>
-        <w:rPr>
-          <w:rFonts w:ascii="Times New Roman" w:eastAsia="Times New Roman" w:hAnsi="Times New Roman"/>
-          <w:sz w:val="28"/>
-          <w:szCs w:val="28"/>
-          <w:lang w:eastAsia="ru-RU"/>
-        </w:rPr>
-      </w:pPr>
-    </w:p>
-    <w:p>
-      <w:pPr>
-        <w:spacing w:after="0" w:line="240" w:lineRule="auto"/>
-        <w:ind w:left="567"/>
-        <w:jc w:val="center"/>
-        <w:rPr>
-          <w:rFonts w:ascii="Times New Roman" w:eastAsia="Times New Roman" w:hAnsi="Times New Roman"/>
-          <w:sz w:val="28"/>
-          <w:szCs w:val="28"/>
-          <w:lang w:eastAsia="ru-RU"/>
-        </w:rPr>
-      </w:pPr>
-    </w:p>
-    <w:p>
-      <w:pPr>
-        <w:spacing w:after="0" w:line="240" w:lineRule="auto"/>
-        <w:ind w:left="567"/>
-        <w:jc w:val="center"/>
         <w:rPr>
           <w:rFonts w:ascii="Times New Roman" w:eastAsia="Times New Roman" w:hAnsi="Times New Roman"/>
           <w:sz w:val="28"/>
@@ -1097,8 +1041,8 @@
         <w:rPr>
           <w:rFonts w:ascii="Times New Roman" w:eastAsia="Calibri" w:hAnsi="Times New Roman" w:cs="Times New Roman"/>
           <w:color w:val="auto"/>
-          <w:sz w:val="22"/>
-          <w:szCs w:val="22"/>
+          <w:sz w:val="28"/>
+          <w:szCs w:val="28"/>
           <w:lang w:eastAsia="en-US"/>
         </w:rPr>
         <w:id w:val="150719354"/>
@@ -1114,12 +1058,16 @@
             <w:rPr>
               <w:rFonts w:ascii="Times New Roman" w:hAnsi="Times New Roman" w:cs="Times New Roman"/>
               <w:color w:val="auto"/>
+              <w:sz w:val="28"/>
+              <w:szCs w:val="28"/>
             </w:rPr>
           </w:pPr>
           <w:r>
             <w:rPr>
               <w:rFonts w:ascii="Times New Roman" w:hAnsi="Times New Roman" w:cs="Times New Roman"/>
               <w:color w:val="auto"/>
+              <w:sz w:val="28"/>
+              <w:szCs w:val="28"/>
             </w:rPr>
             <w:t>Оглавление</w:t>
           </w:r>
@@ -1131,7 +1079,7 @@
               <w:tab w:val="right" w:leader="dot" w:pos="9344"/>
             </w:tabs>
             <w:rPr>
-              <w:rFonts w:ascii="Times New Roman" w:eastAsiaTheme="minorEastAsia" w:hAnsi="Times New Roman"/>
+              <w:rFonts w:asciiTheme="minorHAnsi" w:eastAsiaTheme="minorEastAsia" w:hAnsiTheme="minorHAnsi" w:cstheme="minorBidi"/>
               <w:noProof/>
               <w:kern w:val="2"/>
               <w:sz w:val="24"/>
@@ -1143,26 +1091,34 @@
           <w:r>
             <w:rPr>
               <w:rFonts w:ascii="Times New Roman" w:hAnsi="Times New Roman"/>
+              <w:sz w:val="28"/>
+              <w:szCs w:val="28"/>
             </w:rPr>
             <w:fldChar w:fldCharType="begin"/>
           </w:r>
           <w:r>
             <w:rPr>
               <w:rFonts w:ascii="Times New Roman" w:hAnsi="Times New Roman"/>
+              <w:sz w:val="28"/>
+              <w:szCs w:val="28"/>
             </w:rPr>
             <w:instrText xml:space="preserve"> TOC \o "1-3" \h \z \u </w:instrText>
           </w:r>
           <w:r>
             <w:rPr>
               <w:rFonts w:ascii="Times New Roman" w:hAnsi="Times New Roman"/>
+              <w:sz w:val="28"/>
+              <w:szCs w:val="28"/>
             </w:rPr>
             <w:fldChar w:fldCharType="separate"/>
           </w:r>
-          <w:hyperlink w:anchor="_Toc219503083" w:history="1">
+          <w:hyperlink w:anchor="_Toc219507661" w:history="1">
             <w:r>
               <w:rPr>
                 <w:rStyle w:val="af3"/>
                 <w:rFonts w:ascii="Times New Roman" w:hAnsi="Times New Roman"/>
+                <w:b/>
+                <w:bCs/>
                 <w:noProof/>
                 <w:lang w:eastAsia="ru-RU"/>
               </w:rPr>
@@ -1170,7 +1126,6 @@
             </w:r>
             <w:r>
               <w:rPr>
-                <w:rFonts w:ascii="Times New Roman" w:hAnsi="Times New Roman"/>
                 <w:noProof/>
                 <w:webHidden/>
               </w:rPr>
@@ -1178,7 +1133,6 @@
             </w:r>
             <w:r>
               <w:rPr>
-                <w:rFonts w:ascii="Times New Roman" w:hAnsi="Times New Roman"/>
                 <w:noProof/>
                 <w:webHidden/>
               </w:rPr>
@@ -1186,22 +1140,19 @@
             </w:r>
             <w:r>
               <w:rPr>
-                <w:rFonts w:ascii="Times New Roman" w:hAnsi="Times New Roman"/>
                 <w:noProof/>
                 <w:webHidden/>
               </w:rPr>
-              <w:instrText xml:space="preserve"> PAGEREF _Toc219503083 \h </w:instrText>
+              <w:instrText xml:space="preserve"> PAGEREF _Toc219507661 \h </w:instrText>
             </w:r>
             <w:r>
               <w:rPr>
-                <w:rFonts w:ascii="Times New Roman" w:hAnsi="Times New Roman"/>
                 <w:noProof/>
                 <w:webHidden/>
               </w:rPr>
             </w:r>
             <w:r>
               <w:rPr>
-                <w:rFonts w:ascii="Times New Roman" w:hAnsi="Times New Roman"/>
                 <w:noProof/>
                 <w:webHidden/>
               </w:rPr>
@@ -1209,7 +1160,6 @@
             </w:r>
             <w:r>
               <w:rPr>
-                <w:rFonts w:ascii="Times New Roman" w:hAnsi="Times New Roman"/>
                 <w:noProof/>
                 <w:webHidden/>
               </w:rPr>
@@ -1217,7 +1167,6 @@
             </w:r>
             <w:r>
               <w:rPr>
-                <w:rFonts w:ascii="Times New Roman" w:hAnsi="Times New Roman"/>
                 <w:noProof/>
                 <w:webHidden/>
               </w:rPr>
@@ -1232,7 +1181,7 @@
               <w:tab w:val="right" w:leader="dot" w:pos="9344"/>
             </w:tabs>
             <w:rPr>
-              <w:rFonts w:ascii="Times New Roman" w:eastAsiaTheme="minorEastAsia" w:hAnsi="Times New Roman"/>
+              <w:rFonts w:asciiTheme="minorHAnsi" w:eastAsiaTheme="minorEastAsia" w:hAnsiTheme="minorHAnsi" w:cstheme="minorBidi"/>
               <w:noProof/>
               <w:kern w:val="2"/>
               <w:sz w:val="24"/>
@@ -1241,11 +1190,13 @@
               <w14:ligatures w14:val="standardContextual"/>
             </w:rPr>
           </w:pPr>
-          <w:hyperlink w:anchor="_Toc219503084" w:history="1">
+          <w:hyperlink w:anchor="_Toc219507662" w:history="1">
             <w:r>
               <w:rPr>
                 <w:rStyle w:val="af3"/>
                 <w:rFonts w:ascii="Times New Roman" w:hAnsi="Times New Roman"/>
+                <w:b/>
+                <w:bCs/>
                 <w:noProof/>
                 <w:lang w:eastAsia="ru-RU"/>
               </w:rPr>
@@ -1253,7 +1204,6 @@
             </w:r>
             <w:r>
               <w:rPr>
-                <w:rFonts w:ascii="Times New Roman" w:hAnsi="Times New Roman"/>
                 <w:noProof/>
                 <w:webHidden/>
               </w:rPr>
@@ -1261,7 +1211,6 @@
             </w:r>
             <w:r>
               <w:rPr>
-                <w:rFonts w:ascii="Times New Roman" w:hAnsi="Times New Roman"/>
                 <w:noProof/>
                 <w:webHidden/>
               </w:rPr>
@@ -1269,22 +1218,19 @@
             </w:r>
             <w:r>
               <w:rPr>
-                <w:rFonts w:ascii="Times New Roman" w:hAnsi="Times New Roman"/>
                 <w:noProof/>
                 <w:webHidden/>
               </w:rPr>
-              <w:instrText xml:space="preserve"> PAGEREF _Toc219503084 \h </w:instrText>
+              <w:instrText xml:space="preserve"> PAGEREF _Toc219507662 \h </w:instrText>
             </w:r>
             <w:r>
               <w:rPr>
-                <w:rFonts w:ascii="Times New Roman" w:hAnsi="Times New Roman"/>
                 <w:noProof/>
                 <w:webHidden/>
               </w:rPr>
             </w:r>
             <w:r>
               <w:rPr>
-                <w:rFonts w:ascii="Times New Roman" w:hAnsi="Times New Roman"/>
                 <w:noProof/>
                 <w:webHidden/>
               </w:rPr>
@@ -1292,7 +1238,6 @@
             </w:r>
             <w:r>
               <w:rPr>
-                <w:rFonts w:ascii="Times New Roman" w:hAnsi="Times New Roman"/>
                 <w:noProof/>
                 <w:webHidden/>
               </w:rPr>
@@ -1300,7 +1245,6 @@
             </w:r>
             <w:r>
               <w:rPr>
-                <w:rFonts w:ascii="Times New Roman" w:hAnsi="Times New Roman"/>
                 <w:noProof/>
                 <w:webHidden/>
               </w:rPr>
@@ -1315,7 +1259,7 @@
               <w:tab w:val="right" w:leader="dot" w:pos="9344"/>
             </w:tabs>
             <w:rPr>
-              <w:rFonts w:ascii="Times New Roman" w:eastAsiaTheme="minorEastAsia" w:hAnsi="Times New Roman"/>
+              <w:rFonts w:asciiTheme="minorHAnsi" w:eastAsiaTheme="minorEastAsia" w:hAnsiTheme="minorHAnsi" w:cstheme="minorBidi"/>
               <w:noProof/>
               <w:kern w:val="2"/>
               <w:sz w:val="24"/>
@@ -1324,11 +1268,13 @@
               <w14:ligatures w14:val="standardContextual"/>
             </w:rPr>
           </w:pPr>
-          <w:hyperlink w:anchor="_Toc219503085" w:history="1">
+          <w:hyperlink w:anchor="_Toc219507663" w:history="1">
             <w:r>
               <w:rPr>
                 <w:rStyle w:val="af3"/>
                 <w:rFonts w:ascii="Times New Roman" w:hAnsi="Times New Roman"/>
+                <w:b/>
+                <w:bCs/>
                 <w:noProof/>
                 <w:lang w:eastAsia="ru-RU"/>
               </w:rPr>
@@ -1336,7 +1282,6 @@
             </w:r>
             <w:r>
               <w:rPr>
-                <w:rFonts w:ascii="Times New Roman" w:hAnsi="Times New Roman"/>
                 <w:noProof/>
                 <w:webHidden/>
               </w:rPr>
@@ -1344,7 +1289,6 @@
             </w:r>
             <w:r>
               <w:rPr>
-                <w:rFonts w:ascii="Times New Roman" w:hAnsi="Times New Roman"/>
                 <w:noProof/>
                 <w:webHidden/>
               </w:rPr>
@@ -1352,22 +1296,19 @@
             </w:r>
             <w:r>
               <w:rPr>
-                <w:rFonts w:ascii="Times New Roman" w:hAnsi="Times New Roman"/>
                 <w:noProof/>
                 <w:webHidden/>
               </w:rPr>
-              <w:instrText xml:space="preserve"> PAGEREF _Toc219503085 \h </w:instrText>
+              <w:instrText xml:space="preserve"> PAGEREF _Toc219507663 \h </w:instrText>
             </w:r>
             <w:r>
               <w:rPr>
-                <w:rFonts w:ascii="Times New Roman" w:hAnsi="Times New Roman"/>
                 <w:noProof/>
                 <w:webHidden/>
               </w:rPr>
             </w:r>
             <w:r>
               <w:rPr>
-                <w:rFonts w:ascii="Times New Roman" w:hAnsi="Times New Roman"/>
                 <w:noProof/>
                 <w:webHidden/>
               </w:rPr>
@@ -1375,15 +1316,13 @@
             </w:r>
             <w:r>
               <w:rPr>
-                <w:rFonts w:ascii="Times New Roman" w:hAnsi="Times New Roman"/>
                 <w:noProof/>
                 <w:webHidden/>
               </w:rPr>
-              <w:t>3</w:t>
+              <w:t>4</w:t>
             </w:r>
             <w:r>
               <w:rPr>
-                <w:rFonts w:ascii="Times New Roman" w:hAnsi="Times New Roman"/>
                 <w:noProof/>
                 <w:webHidden/>
               </w:rPr>
@@ -1398,7 +1337,7 @@
               <w:tab w:val="right" w:leader="dot" w:pos="9344"/>
             </w:tabs>
             <w:rPr>
-              <w:rFonts w:ascii="Times New Roman" w:eastAsiaTheme="minorEastAsia" w:hAnsi="Times New Roman"/>
+              <w:rFonts w:asciiTheme="minorHAnsi" w:eastAsiaTheme="minorEastAsia" w:hAnsiTheme="minorHAnsi" w:cstheme="minorBidi"/>
               <w:noProof/>
               <w:kern w:val="2"/>
               <w:sz w:val="24"/>
@@ -1407,11 +1346,13 @@
               <w14:ligatures w14:val="standardContextual"/>
             </w:rPr>
           </w:pPr>
-          <w:hyperlink w:anchor="_Toc219503086" w:history="1">
+          <w:hyperlink w:anchor="_Toc219507664" w:history="1">
             <w:r>
               <w:rPr>
                 <w:rStyle w:val="af3"/>
                 <w:rFonts w:ascii="Times New Roman" w:hAnsi="Times New Roman"/>
+                <w:b/>
+                <w:bCs/>
                 <w:noProof/>
                 <w:lang w:eastAsia="ru-RU"/>
               </w:rPr>
@@ -1419,7 +1360,6 @@
             </w:r>
             <w:r>
               <w:rPr>
-                <w:rFonts w:ascii="Times New Roman" w:hAnsi="Times New Roman"/>
                 <w:noProof/>
                 <w:webHidden/>
               </w:rPr>
@@ -1427,7 +1367,6 @@
             </w:r>
             <w:r>
               <w:rPr>
-                <w:rFonts w:ascii="Times New Roman" w:hAnsi="Times New Roman"/>
                 <w:noProof/>
                 <w:webHidden/>
               </w:rPr>
@@ -1435,22 +1374,19 @@
             </w:r>
             <w:r>
               <w:rPr>
-                <w:rFonts w:ascii="Times New Roman" w:hAnsi="Times New Roman"/>
                 <w:noProof/>
                 <w:webHidden/>
               </w:rPr>
-              <w:instrText xml:space="preserve"> PAGEREF _Toc219503086 \h </w:instrText>
+              <w:instrText xml:space="preserve"> PAGEREF _Toc219507664 \h </w:instrText>
             </w:r>
             <w:r>
               <w:rPr>
-                <w:rFonts w:ascii="Times New Roman" w:hAnsi="Times New Roman"/>
                 <w:noProof/>
                 <w:webHidden/>
               </w:rPr>
             </w:r>
             <w:r>
               <w:rPr>
-                <w:rFonts w:ascii="Times New Roman" w:hAnsi="Times New Roman"/>
                 <w:noProof/>
                 <w:webHidden/>
               </w:rPr>
@@ -1458,15 +1394,13 @@
             </w:r>
             <w:r>
               <w:rPr>
-                <w:rFonts w:ascii="Times New Roman" w:hAnsi="Times New Roman"/>
                 <w:noProof/>
                 <w:webHidden/>
               </w:rPr>
-              <w:t>3</w:t>
+              <w:t>4</w:t>
             </w:r>
             <w:r>
               <w:rPr>
-                <w:rFonts w:ascii="Times New Roman" w:hAnsi="Times New Roman"/>
                 <w:noProof/>
                 <w:webHidden/>
               </w:rPr>
@@ -1481,7 +1415,7 @@
               <w:tab w:val="right" w:leader="dot" w:pos="9344"/>
             </w:tabs>
             <w:rPr>
-              <w:rFonts w:ascii="Times New Roman" w:eastAsiaTheme="minorEastAsia" w:hAnsi="Times New Roman"/>
+              <w:rFonts w:asciiTheme="minorHAnsi" w:eastAsiaTheme="minorEastAsia" w:hAnsiTheme="minorHAnsi" w:cstheme="minorBidi"/>
               <w:noProof/>
               <w:kern w:val="2"/>
               <w:sz w:val="24"/>
@@ -1490,11 +1424,13 @@
               <w14:ligatures w14:val="standardContextual"/>
             </w:rPr>
           </w:pPr>
-          <w:hyperlink w:anchor="_Toc219503087" w:history="1">
+          <w:hyperlink w:anchor="_Toc219507665" w:history="1">
             <w:r>
               <w:rPr>
                 <w:rStyle w:val="af3"/>
                 <w:rFonts w:ascii="Times New Roman" w:hAnsi="Times New Roman"/>
+                <w:b/>
+                <w:bCs/>
                 <w:noProof/>
                 <w:lang w:eastAsia="ru-RU"/>
               </w:rPr>
@@ -1502,7 +1438,6 @@
             </w:r>
             <w:r>
               <w:rPr>
-                <w:rFonts w:ascii="Times New Roman" w:hAnsi="Times New Roman"/>
                 <w:noProof/>
                 <w:webHidden/>
               </w:rPr>
@@ -1510,7 +1445,6 @@
             </w:r>
             <w:r>
               <w:rPr>
-                <w:rFonts w:ascii="Times New Roman" w:hAnsi="Times New Roman"/>
                 <w:noProof/>
                 <w:webHidden/>
               </w:rPr>
@@ -1518,22 +1452,19 @@
             </w:r>
             <w:r>
               <w:rPr>
-                <w:rFonts w:ascii="Times New Roman" w:hAnsi="Times New Roman"/>
                 <w:noProof/>
                 <w:webHidden/>
               </w:rPr>
-              <w:instrText xml:space="preserve"> PAGEREF _Toc219503087 \h </w:instrText>
+              <w:instrText xml:space="preserve"> PAGEREF _Toc219507665 \h </w:instrText>
             </w:r>
             <w:r>
               <w:rPr>
-                <w:rFonts w:ascii="Times New Roman" w:hAnsi="Times New Roman"/>
                 <w:noProof/>
                 <w:webHidden/>
               </w:rPr>
             </w:r>
             <w:r>
               <w:rPr>
-                <w:rFonts w:ascii="Times New Roman" w:hAnsi="Times New Roman"/>
                 <w:noProof/>
                 <w:webHidden/>
               </w:rPr>
@@ -1541,15 +1472,13 @@
             </w:r>
             <w:r>
               <w:rPr>
-                <w:rFonts w:ascii="Times New Roman" w:hAnsi="Times New Roman"/>
                 <w:noProof/>
                 <w:webHidden/>
               </w:rPr>
-              <w:t>3</w:t>
+              <w:t>5</w:t>
             </w:r>
             <w:r>
               <w:rPr>
-                <w:rFonts w:ascii="Times New Roman" w:hAnsi="Times New Roman"/>
                 <w:noProof/>
                 <w:webHidden/>
               </w:rPr>
@@ -1561,11 +1490,15 @@
           <w:pPr>
             <w:rPr>
               <w:rFonts w:ascii="Times New Roman" w:hAnsi="Times New Roman"/>
+              <w:sz w:val="28"/>
+              <w:szCs w:val="28"/>
             </w:rPr>
           </w:pPr>
           <w:r>
             <w:rPr>
               <w:rFonts w:ascii="Times New Roman" w:hAnsi="Times New Roman"/>
+              <w:sz w:val="28"/>
+              <w:szCs w:val="28"/>
             </w:rPr>
             <w:fldChar w:fldCharType="end"/>
           </w:r>
@@ -1577,6 +1510,8 @@
         <w:pStyle w:val="af9"/>
         <w:rPr>
           <w:rFonts w:ascii="Times New Roman" w:hAnsi="Times New Roman" w:cs="Times New Roman"/>
+          <w:sz w:val="28"/>
+          <w:szCs w:val="28"/>
         </w:rPr>
       </w:pPr>
     </w:p>
@@ -1584,6 +1519,8 @@
       <w:pPr>
         <w:rPr>
           <w:rFonts w:ascii="Times New Roman" w:hAnsi="Times New Roman"/>
+          <w:sz w:val="28"/>
+          <w:szCs w:val="28"/>
           <w:lang w:eastAsia="ru-RU"/>
         </w:rPr>
       </w:pPr>
@@ -1592,6 +1529,8 @@
       <w:pPr>
         <w:rPr>
           <w:rFonts w:ascii="Times New Roman" w:hAnsi="Times New Roman"/>
+          <w:sz w:val="28"/>
+          <w:szCs w:val="28"/>
           <w:lang w:eastAsia="ru-RU"/>
         </w:rPr>
       </w:pPr>
@@ -1600,6 +1539,8 @@
       <w:pPr>
         <w:rPr>
           <w:rFonts w:ascii="Times New Roman" w:hAnsi="Times New Roman"/>
+          <w:sz w:val="28"/>
+          <w:szCs w:val="28"/>
           <w:lang w:eastAsia="ru-RU"/>
         </w:rPr>
       </w:pPr>
@@ -1608,6 +1549,8 @@
       <w:pPr>
         <w:rPr>
           <w:rFonts w:ascii="Times New Roman" w:hAnsi="Times New Roman"/>
+          <w:sz w:val="28"/>
+          <w:szCs w:val="28"/>
           <w:lang w:eastAsia="ru-RU"/>
         </w:rPr>
       </w:pPr>
@@ -1616,6 +1559,8 @@
       <w:pPr>
         <w:rPr>
           <w:rFonts w:ascii="Times New Roman" w:hAnsi="Times New Roman"/>
+          <w:sz w:val="28"/>
+          <w:szCs w:val="28"/>
           <w:lang w:eastAsia="ru-RU"/>
         </w:rPr>
       </w:pPr>
@@ -1624,6 +1569,8 @@
       <w:pPr>
         <w:rPr>
           <w:rFonts w:ascii="Times New Roman" w:hAnsi="Times New Roman"/>
+          <w:sz w:val="28"/>
+          <w:szCs w:val="28"/>
           <w:lang w:eastAsia="ru-RU"/>
         </w:rPr>
       </w:pPr>
@@ -1632,6 +1579,8 @@
       <w:pPr>
         <w:rPr>
           <w:rFonts w:ascii="Times New Roman" w:hAnsi="Times New Roman"/>
+          <w:sz w:val="28"/>
+          <w:szCs w:val="28"/>
           <w:lang w:eastAsia="ru-RU"/>
         </w:rPr>
       </w:pPr>
@@ -1640,6 +1589,8 @@
       <w:pPr>
         <w:rPr>
           <w:rFonts w:ascii="Times New Roman" w:hAnsi="Times New Roman"/>
+          <w:sz w:val="28"/>
+          <w:szCs w:val="28"/>
           <w:lang w:eastAsia="ru-RU"/>
         </w:rPr>
       </w:pPr>
@@ -1648,6 +1599,8 @@
       <w:pPr>
         <w:rPr>
           <w:rFonts w:ascii="Times New Roman" w:hAnsi="Times New Roman"/>
+          <w:sz w:val="28"/>
+          <w:szCs w:val="28"/>
           <w:lang w:eastAsia="ru-RU"/>
         </w:rPr>
       </w:pPr>
@@ -1656,6 +1609,8 @@
       <w:pPr>
         <w:rPr>
           <w:rFonts w:ascii="Times New Roman" w:hAnsi="Times New Roman"/>
+          <w:sz w:val="28"/>
+          <w:szCs w:val="28"/>
           <w:lang w:eastAsia="ru-RU"/>
         </w:rPr>
       </w:pPr>
@@ -1664,6 +1619,8 @@
       <w:pPr>
         <w:rPr>
           <w:rFonts w:ascii="Times New Roman" w:hAnsi="Times New Roman"/>
+          <w:sz w:val="28"/>
+          <w:szCs w:val="28"/>
           <w:lang w:eastAsia="ru-RU"/>
         </w:rPr>
       </w:pPr>
@@ -1672,6 +1629,8 @@
       <w:pPr>
         <w:rPr>
           <w:rFonts w:ascii="Times New Roman" w:hAnsi="Times New Roman"/>
+          <w:sz w:val="28"/>
+          <w:szCs w:val="28"/>
           <w:lang w:eastAsia="ru-RU"/>
         </w:rPr>
       </w:pPr>
@@ -1680,6 +1639,8 @@
       <w:pPr>
         <w:rPr>
           <w:rFonts w:ascii="Times New Roman" w:hAnsi="Times New Roman"/>
+          <w:sz w:val="28"/>
+          <w:szCs w:val="28"/>
           <w:lang w:eastAsia="ru-RU"/>
         </w:rPr>
       </w:pPr>
@@ -1688,6 +1649,8 @@
       <w:pPr>
         <w:rPr>
           <w:rFonts w:ascii="Times New Roman" w:hAnsi="Times New Roman"/>
+          <w:sz w:val="28"/>
+          <w:szCs w:val="28"/>
           <w:lang w:eastAsia="ru-RU"/>
         </w:rPr>
       </w:pPr>
@@ -1696,6 +1659,8 @@
       <w:pPr>
         <w:rPr>
           <w:rFonts w:ascii="Times New Roman" w:hAnsi="Times New Roman"/>
+          <w:sz w:val="28"/>
+          <w:szCs w:val="28"/>
           <w:lang w:eastAsia="ru-RU"/>
         </w:rPr>
       </w:pPr>
@@ -1704,6 +1669,8 @@
       <w:pPr>
         <w:rPr>
           <w:rFonts w:ascii="Times New Roman" w:hAnsi="Times New Roman"/>
+          <w:sz w:val="28"/>
+          <w:szCs w:val="28"/>
           <w:lang w:eastAsia="ru-RU"/>
         </w:rPr>
       </w:pPr>
@@ -1712,6 +1679,8 @@
       <w:pPr>
         <w:rPr>
           <w:rFonts w:ascii="Times New Roman" w:hAnsi="Times New Roman"/>
+          <w:sz w:val="28"/>
+          <w:szCs w:val="28"/>
           <w:lang w:eastAsia="ru-RU"/>
         </w:rPr>
       </w:pPr>
@@ -1720,6 +1689,8 @@
       <w:pPr>
         <w:rPr>
           <w:rFonts w:ascii="Times New Roman" w:hAnsi="Times New Roman"/>
+          <w:sz w:val="28"/>
+          <w:szCs w:val="28"/>
           <w:lang w:eastAsia="ru-RU"/>
         </w:rPr>
       </w:pPr>
@@ -1728,6 +1699,8 @@
       <w:pPr>
         <w:rPr>
           <w:rFonts w:ascii="Times New Roman" w:hAnsi="Times New Roman"/>
+          <w:sz w:val="28"/>
+          <w:szCs w:val="28"/>
           <w:lang w:eastAsia="ru-RU"/>
         </w:rPr>
       </w:pPr>
@@ -1736,6 +1709,8 @@
       <w:pPr>
         <w:rPr>
           <w:rFonts w:ascii="Times New Roman" w:hAnsi="Times New Roman"/>
+          <w:sz w:val="28"/>
+          <w:szCs w:val="28"/>
           <w:lang w:eastAsia="ru-RU"/>
         </w:rPr>
       </w:pPr>
@@ -1744,6 +1719,8 @@
       <w:pPr>
         <w:rPr>
           <w:rFonts w:ascii="Times New Roman" w:hAnsi="Times New Roman"/>
+          <w:sz w:val="28"/>
+          <w:szCs w:val="28"/>
           <w:lang w:eastAsia="ru-RU"/>
         </w:rPr>
       </w:pPr>
@@ -1752,38 +1729,8 @@
       <w:pPr>
         <w:rPr>
           <w:rFonts w:ascii="Times New Roman" w:hAnsi="Times New Roman"/>
-          <w:lang w:eastAsia="ru-RU"/>
-        </w:rPr>
-      </w:pPr>
-    </w:p>
-    <w:p>
-      <w:pPr>
-        <w:rPr>
-          <w:rFonts w:ascii="Times New Roman" w:hAnsi="Times New Roman"/>
-          <w:lang w:eastAsia="ru-RU"/>
-        </w:rPr>
-      </w:pPr>
-    </w:p>
-    <w:p>
-      <w:pPr>
-        <w:rPr>
-          <w:rFonts w:ascii="Times New Roman" w:hAnsi="Times New Roman"/>
-          <w:lang w:eastAsia="ru-RU"/>
-        </w:rPr>
-      </w:pPr>
-    </w:p>
-    <w:p>
-      <w:pPr>
-        <w:rPr>
-          <w:rFonts w:ascii="Times New Roman" w:hAnsi="Times New Roman"/>
-          <w:lang w:eastAsia="ru-RU"/>
-        </w:rPr>
-      </w:pPr>
-    </w:p>
-    <w:p>
-      <w:pPr>
-        <w:rPr>
-          <w:rFonts w:ascii="Times New Roman" w:hAnsi="Times New Roman"/>
+          <w:sz w:val="28"/>
+          <w:szCs w:val="28"/>
           <w:lang w:eastAsia="ru-RU"/>
         </w:rPr>
       </w:pPr>
@@ -1793,15 +1740,19 @@
         <w:pStyle w:val="1"/>
         <w:rPr>
           <w:rFonts w:ascii="Times New Roman" w:hAnsi="Times New Roman" w:cs="Times New Roman"/>
+          <w:b/>
+          <w:bCs/>
           <w:color w:val="auto"/>
-          <w:lang w:val="en-US" w:eastAsia="ru-RU"/>
+          <w:lang w:eastAsia="ru-RU"/>
         </w:rPr>
       </w:pPr>
-      <w:bookmarkStart w:id="2" w:name="_Toc219503083"/>
+      <w:bookmarkStart w:id="2" w:name="_Toc219507661"/>
       <w:bookmarkEnd w:id="1"/>
       <w:r>
         <w:rPr>
           <w:rFonts w:ascii="Times New Roman" w:hAnsi="Times New Roman" w:cs="Times New Roman"/>
+          <w:b/>
+          <w:bCs/>
           <w:color w:val="auto"/>
           <w:lang w:eastAsia="ru-RU"/>
         </w:rPr>
@@ -1815,22 +1766,19 @@
         <w:rPr>
           <w:rFonts w:ascii="Times New Roman" w:hAnsi="Times New Roman"/>
           <w:i/>
+          <w:sz w:val="28"/>
+          <w:szCs w:val="28"/>
           <w:lang w:eastAsia="ru-RU"/>
         </w:rPr>
       </w:pPr>
       <w:r>
         <w:rPr>
           <w:rFonts w:ascii="Times New Roman" w:hAnsi="Times New Roman"/>
+          <w:sz w:val="28"/>
+          <w:szCs w:val="28"/>
           <w:lang w:eastAsia="ru-RU"/>
         </w:rPr>
-        <w:t>Цель лабораторной работы — решить систему линейных алгебраических уравнений</w:t>
-      </w:r>
-      <w:r>
-        <w:rPr>
-          <w:rFonts w:ascii="Times New Roman" w:hAnsi="Times New Roman"/>
-          <w:lang w:eastAsia="ru-RU"/>
-        </w:rPr>
-        <w:t xml:space="preserve"> (СЛАУ) вида </w:t>
+        <w:t xml:space="preserve">Цель лабораторной работы — решить систему линейных алгебраических уравнений (СЛАУ) вида </w:t>
       </w:r>
       <m:oMath>
         <m:r>
@@ -1839,6 +1787,8 @@
           </m:rPr>
           <w:rPr>
             <w:rFonts w:ascii="Cambria Math" w:hAnsi="Cambria Math"/>
+            <w:sz w:val="28"/>
+            <w:szCs w:val="28"/>
             <w:lang w:eastAsia="ru-RU"/>
           </w:rPr>
           <m:t>Ax</m:t>
@@ -1846,6 +1796,8 @@
         <m:r>
           <w:rPr>
             <w:rFonts w:ascii="Cambria Math" w:hAnsi="Cambria Math"/>
+            <w:sz w:val="28"/>
+            <w:szCs w:val="28"/>
             <w:lang w:eastAsia="ru-RU"/>
           </w:rPr>
           <m:t>=</m:t>
@@ -1856,6 +1808,8 @@
           </m:rPr>
           <w:rPr>
             <w:rFonts w:ascii="Cambria Math" w:hAnsi="Cambria Math"/>
+            <w:sz w:val="28"/>
+            <w:szCs w:val="28"/>
             <w:lang w:eastAsia="ru-RU"/>
           </w:rPr>
           <m:t>b</m:t>
@@ -1864,6 +1818,8 @@
       <w:r>
         <w:rPr>
           <w:rFonts w:ascii="Times New Roman" w:hAnsi="Times New Roman"/>
+          <w:sz w:val="28"/>
+          <w:szCs w:val="28"/>
           <w:lang w:eastAsia="ru-RU"/>
         </w:rPr>
         <w:t xml:space="preserve">, где A </w:t>
@@ -1871,6 +1827,8 @@
       <w:r>
         <w:rPr>
           <w:rFonts w:ascii="Times New Roman" w:hAnsi="Times New Roman"/>
+          <w:sz w:val="28"/>
+          <w:szCs w:val="28"/>
           <w:lang w:eastAsia="ru-RU"/>
         </w:rPr>
         <w:t>-</w:t>
@@ -1878,6 +1836,8 @@
       <w:r>
         <w:rPr>
           <w:rFonts w:ascii="Times New Roman" w:hAnsi="Times New Roman"/>
+          <w:sz w:val="28"/>
+          <w:szCs w:val="28"/>
           <w:lang w:eastAsia="ru-RU"/>
         </w:rPr>
         <w:t xml:space="preserve"> квадратная симметричная матрица</w:t>
@@ -1885,20 +1845,17 @@
       <w:r>
         <w:rPr>
           <w:rFonts w:ascii="Times New Roman" w:hAnsi="Times New Roman"/>
+          <w:sz w:val="28"/>
+          <w:szCs w:val="28"/>
           <w:lang w:eastAsia="ru-RU"/>
         </w:rPr>
-        <w:t xml:space="preserve">, </w:t>
+        <w:t xml:space="preserve">, b </w:t>
       </w:r>
       <w:r>
         <w:rPr>
           <w:rFonts w:ascii="Times New Roman" w:hAnsi="Times New Roman"/>
-          <w:lang w:eastAsia="ru-RU"/>
-        </w:rPr>
-        <w:t xml:space="preserve">b </w:t>
-      </w:r>
-      <w:r>
-        <w:rPr>
-          <w:rFonts w:ascii="Times New Roman" w:hAnsi="Times New Roman"/>
+          <w:sz w:val="28"/>
+          <w:szCs w:val="28"/>
           <w:lang w:eastAsia="ru-RU"/>
         </w:rPr>
         <w:t>-</w:t>
@@ -1906,6 +1863,8 @@
       <w:r>
         <w:rPr>
           <w:rFonts w:ascii="Times New Roman" w:hAnsi="Times New Roman"/>
+          <w:sz w:val="28"/>
+          <w:szCs w:val="28"/>
           <w:lang w:eastAsia="ru-RU"/>
         </w:rPr>
         <w:t xml:space="preserve"> заданный вектор правой части.</w:t>
@@ -1913,6 +1872,8 @@
       <w:r>
         <w:rPr>
           <w:rFonts w:ascii="Times New Roman" w:hAnsi="Times New Roman"/>
+          <w:sz w:val="28"/>
+          <w:szCs w:val="28"/>
           <w:lang w:eastAsia="ru-RU"/>
         </w:rPr>
         <w:t xml:space="preserve"> </w:t>
@@ -1922,12 +1883,16 @@
       <w:pPr>
         <w:rPr>
           <w:rFonts w:ascii="Times New Roman" w:hAnsi="Times New Roman"/>
+          <w:sz w:val="28"/>
+          <w:szCs w:val="28"/>
           <w:lang w:eastAsia="ru-RU"/>
         </w:rPr>
       </w:pPr>
       <w:r>
         <w:rPr>
           <w:rFonts w:ascii="Times New Roman" w:hAnsi="Times New Roman"/>
+          <w:sz w:val="28"/>
+          <w:szCs w:val="28"/>
           <w:lang w:eastAsia="ru-RU"/>
         </w:rPr>
         <w:t xml:space="preserve">Для решения необходимо применить </w:t>
@@ -1935,6 +1900,36 @@
       <w:r>
         <w:rPr>
           <w:rFonts w:ascii="Times New Roman" w:hAnsi="Times New Roman"/>
+          <w:sz w:val="28"/>
+          <w:szCs w:val="28"/>
+          <w:lang w:eastAsia="ru-RU"/>
+        </w:rPr>
+        <w:t>метод наискорейшего градиентного спуска</w:t>
+      </w:r>
+    </w:p>
+    <w:p>
+      <w:pPr>
+        <w:rPr>
+          <w:rFonts w:ascii="Times New Roman" w:hAnsi="Times New Roman"/>
+          <w:sz w:val="28"/>
+          <w:szCs w:val="28"/>
+          <w:lang w:eastAsia="ru-RU"/>
+        </w:rPr>
+      </w:pPr>
+      <w:r>
+        <w:rPr>
+          <w:rFonts w:ascii="Times New Roman" w:hAnsi="Times New Roman"/>
+          <w:sz w:val="28"/>
+          <w:szCs w:val="28"/>
+          <w:lang w:eastAsia="ru-RU"/>
+        </w:rPr>
+        <w:t xml:space="preserve">Требования: </w:t>
+      </w:r>
+      <w:r>
+        <w:rPr>
+          <w:rFonts w:ascii="Times New Roman" w:hAnsi="Times New Roman"/>
+          <w:sz w:val="28"/>
+          <w:szCs w:val="28"/>
           <w:lang w:eastAsia="ru-RU"/>
         </w:rPr>
         <w:t>м</w:t>
@@ -1942,51 +1937,19 @@
       <w:r>
         <w:rPr>
           <w:rFonts w:ascii="Times New Roman" w:hAnsi="Times New Roman"/>
+          <w:sz w:val="28"/>
+          <w:szCs w:val="28"/>
           <w:lang w:eastAsia="ru-RU"/>
         </w:rPr>
-        <w:t>етод наискорейшего градиентного спуска</w:t>
+        <w:t>атрица A должна быть положительно определённой</w:t>
       </w:r>
     </w:p>
     <w:p>
       <w:pPr>
         <w:rPr>
           <w:rFonts w:ascii="Times New Roman" w:hAnsi="Times New Roman"/>
-          <w:lang w:eastAsia="ru-RU"/>
-        </w:rPr>
-      </w:pPr>
-      <w:r>
-        <w:rPr>
-          <w:rFonts w:ascii="Times New Roman" w:hAnsi="Times New Roman"/>
-          <w:lang w:eastAsia="ru-RU"/>
-        </w:rPr>
-        <w:t xml:space="preserve">Требования: </w:t>
-      </w:r>
-      <w:r>
-        <w:rPr>
-          <w:rFonts w:ascii="Times New Roman" w:hAnsi="Times New Roman"/>
-          <w:lang w:eastAsia="ru-RU"/>
-        </w:rPr>
-        <w:t>м</w:t>
-      </w:r>
-      <w:r>
-        <w:rPr>
-          <w:rFonts w:ascii="Times New Roman" w:hAnsi="Times New Roman"/>
-          <w:lang w:eastAsia="ru-RU"/>
-        </w:rPr>
-        <w:t xml:space="preserve">атрица A должна быть </w:t>
-      </w:r>
-      <w:r>
-        <w:rPr>
-          <w:rFonts w:ascii="Times New Roman" w:hAnsi="Times New Roman"/>
-          <w:lang w:eastAsia="ru-RU"/>
-        </w:rPr>
-        <w:t>положительно определённой</w:t>
-      </w:r>
-    </w:p>
-    <w:p>
-      <w:pPr>
-        <w:rPr>
-          <w:rFonts w:ascii="Times New Roman" w:hAnsi="Times New Roman"/>
+          <w:sz w:val="28"/>
+          <w:szCs w:val="28"/>
           <w:lang w:eastAsia="ru-RU"/>
         </w:rPr>
       </w:pPr>
@@ -1996,14 +1959,18 @@
         <w:pStyle w:val="1"/>
         <w:rPr>
           <w:rFonts w:ascii="Times New Roman" w:hAnsi="Times New Roman" w:cs="Times New Roman"/>
+          <w:b/>
+          <w:bCs/>
           <w:color w:val="auto"/>
           <w:lang w:eastAsia="ru-RU"/>
         </w:rPr>
       </w:pPr>
-      <w:bookmarkStart w:id="3" w:name="_Toc219503084"/>
+      <w:bookmarkStart w:id="3" w:name="_Toc219507662"/>
       <w:r>
         <w:rPr>
           <w:rFonts w:ascii="Times New Roman" w:hAnsi="Times New Roman" w:cs="Times New Roman"/>
+          <w:b/>
+          <w:bCs/>
           <w:color w:val="auto"/>
           <w:lang w:eastAsia="ru-RU"/>
         </w:rPr>
@@ -2016,25 +1983,18 @@
         <w:pStyle w:val="afa"/>
         <w:rPr>
           <w:b w:val="0"/>
-          <w:lang w:val="en-US"/>
         </w:rPr>
       </w:pPr>
       <w:r>
         <w:rPr>
           <w:b w:val="0"/>
         </w:rPr>
-        <w:t>Метод наискорейшего градиентного спуска — это итерационный алгоритм минимизации квадратичной функции вида</w:t>
-      </w:r>
-      <w:r>
-        <w:rPr>
-          <w:b w:val="0"/>
-        </w:rPr>
-        <w:t xml:space="preserve"> </w:t>
+        <w:t xml:space="preserve">Метод наискорейшего градиентного спуска — это итерационный алгоритм минимизации квадратичной функции вида </w:t>
       </w:r>
       <m:oMath>
         <m:r>
           <m:rPr>
-            <m:sty m:val="p"/>
+            <m:sty m:val="b"/>
           </m:rPr>
           <w:rPr>
             <w:rFonts w:ascii="Cambria Math" w:hAnsi="Cambria Math"/>
@@ -2054,7 +2014,7 @@
           <m:e>
             <m:r>
               <m:rPr>
-                <m:sty m:val="p"/>
+                <m:sty m:val="b"/>
               </m:rPr>
               <w:rPr>
                 <w:rFonts w:ascii="Cambria Math" w:hAnsi="Cambria Math"/>
@@ -2064,6 +2024,9 @@
           </m:e>
         </m:d>
         <m:r>
+          <m:rPr>
+            <m:sty m:val="bi"/>
+          </m:rPr>
           <w:rPr>
             <w:rFonts w:ascii="Cambria Math" w:hAnsi="Cambria Math"/>
           </w:rPr>
@@ -2080,6 +2043,9 @@
           </m:fPr>
           <m:num>
             <m:r>
+              <m:rPr>
+                <m:sty m:val="bi"/>
+              </m:rPr>
               <w:rPr>
                 <w:rFonts w:ascii="Cambria Math" w:hAnsi="Cambria Math"/>
               </w:rPr>
@@ -2095,6 +2061,9 @@
           </m:num>
           <m:den>
             <m:r>
+              <m:rPr>
+                <m:sty m:val="bi"/>
+              </m:rPr>
               <w:rPr>
                 <w:rFonts w:ascii="Cambria Math" w:hAnsi="Cambria Math"/>
               </w:rPr>
@@ -2122,6 +2091,9 @@
           </m:sSupPr>
           <m:e>
             <m:r>
+              <m:rPr>
+                <m:sty m:val="bi"/>
+              </m:rPr>
               <w:rPr>
                 <w:rFonts w:ascii="Cambria Math" w:hAnsi="Cambria Math"/>
               </w:rPr>
@@ -2137,6 +2109,9 @@
           </m:e>
           <m:sup>
             <m:r>
+              <m:rPr>
+                <m:sty m:val="bi"/>
+              </m:rPr>
               <w:rPr>
                 <w:rFonts w:ascii="Cambria Math" w:hAnsi="Cambria Math"/>
                 <w:lang w:val="en-US"/>
@@ -2146,6 +2121,9 @@
           </m:sup>
         </m:sSup>
         <m:r>
+          <m:rPr>
+            <m:sty m:val="bi"/>
+          </m:rPr>
           <w:rPr>
             <w:rFonts w:ascii="Cambria Math" w:hAnsi="Cambria Math"/>
             <w:lang w:val="en-US"/>
@@ -2153,6 +2131,9 @@
           <m:t>Ax</m:t>
         </m:r>
         <m:r>
+          <m:rPr>
+            <m:sty m:val="bi"/>
+          </m:rPr>
           <w:rPr>
             <w:rFonts w:ascii="Cambria Math" w:hAnsi="Cambria Math"/>
           </w:rPr>
@@ -2171,6 +2152,9 @@
           </m:sSupPr>
           <m:e>
             <m:r>
+              <m:rPr>
+                <m:sty m:val="bi"/>
+              </m:rPr>
               <w:rPr>
                 <w:rFonts w:ascii="Cambria Math" w:hAnsi="Cambria Math"/>
                 <w:lang w:val="en-US"/>
@@ -2180,6 +2164,9 @@
           </m:e>
           <m:sup>
             <m:r>
+              <m:rPr>
+                <m:sty m:val="bi"/>
+              </m:rPr>
               <w:rPr>
                 <w:rFonts w:ascii="Cambria Math" w:hAnsi="Cambria Math"/>
                 <w:lang w:val="en-US"/>
@@ -2189,6 +2176,9 @@
           </m:sup>
         </m:sSup>
         <m:r>
+          <m:rPr>
+            <m:sty m:val="bi"/>
+          </m:rPr>
           <w:rPr>
             <w:rFonts w:ascii="Cambria Math" w:hAnsi="Cambria Math"/>
             <w:lang w:val="en-US"/>
@@ -2204,12 +2194,18 @@
       </w:r>
       <m:oMath>
         <m:r>
+          <m:rPr>
+            <m:sty m:val="bi"/>
+          </m:rPr>
           <w:rPr>
             <w:rFonts w:ascii="Cambria Math" w:hAnsi="Cambria Math"/>
           </w:rPr>
           <m:t>A</m:t>
         </m:r>
         <m:r>
+          <m:rPr>
+            <m:sty m:val="bi"/>
+          </m:rPr>
           <w:rPr>
             <w:rFonts w:ascii="Cambria Math" w:hAnsi="Cambria Math"/>
             <w:lang w:val="en-US"/>
@@ -2217,12 +2213,18 @@
           <m:t>x</m:t>
         </m:r>
         <m:r>
+          <m:rPr>
+            <m:sty m:val="bi"/>
+          </m:rPr>
           <w:rPr>
             <w:rFonts w:ascii="Cambria Math" w:hAnsi="Cambria Math"/>
           </w:rPr>
           <m:t>=</m:t>
         </m:r>
         <m:r>
+          <m:rPr>
+            <m:sty m:val="bi"/>
+          </m:rPr>
           <w:rPr>
             <w:rFonts w:ascii="Cambria Math" w:hAnsi="Cambria Math"/>
             <w:lang w:val="en-US"/>
@@ -2281,36 +2283,21 @@
         <w:rPr>
           <w:b w:val="0"/>
         </w:rPr>
-        <w:t xml:space="preserve">-й итерации </w:t>
-      </w:r>
-      <w:r>
-        <w:rPr>
-          <w:b w:val="0"/>
-        </w:rPr>
-        <w:t>(</w:t>
+        <w:t>-й итерации (</w:t>
       </w:r>
       <m:oMath>
         <m:r>
+          <m:rPr>
+            <m:sty m:val="bi"/>
+          </m:rPr>
           <w:rPr>
             <w:rFonts w:ascii="Cambria Math" w:hAnsi="Cambria Math"/>
           </w:rPr>
-          <m:t>k</m:t>
-        </m:r>
-        <m:r>
-          <w:rPr>
-            <w:rFonts w:ascii="Cambria Math" w:hAnsi="Cambria Math"/>
-          </w:rPr>
-          <m:t>=</m:t>
-        </m:r>
-        <m:r>
-          <w:rPr>
-            <w:rFonts w:ascii="Cambria Math" w:hAnsi="Cambria Math"/>
-          </w:rPr>
-          <m:t>0,1,2,</m:t>
+          <m:t>k=0,1,2,</m:t>
         </m:r>
         <m:r>
           <m:rPr>
-            <m:sty m:val="p"/>
+            <m:sty m:val="b"/>
           </m:rPr>
           <w:rPr>
             <w:rFonts w:ascii="Cambria Math" w:hAnsi="Cambria Math"/>
@@ -2361,6 +2348,9 @@
           </m:sSubPr>
           <m:e>
             <m:r>
+              <m:rPr>
+                <m:sty m:val="bi"/>
+              </m:rPr>
               <w:rPr>
                 <w:rFonts w:ascii="Cambria Math" w:hAnsi="Cambria Math"/>
                 <w:lang w:val="en-US"/>
@@ -2378,6 +2368,9 @@
           </m:e>
           <m:sub>
             <m:r>
+              <m:rPr>
+                <m:sty m:val="bi"/>
+              </m:rPr>
               <w:rPr>
                 <w:rFonts w:ascii="Cambria Math" w:hAnsi="Cambria Math"/>
               </w:rPr>
@@ -2386,6 +2379,9 @@
           </m:sub>
         </m:sSub>
         <m:r>
+          <m:rPr>
+            <m:sty m:val="bi"/>
+          </m:rPr>
           <w:rPr>
             <w:rFonts w:ascii="Cambria Math" w:hAnsi="Cambria Math"/>
           </w:rPr>
@@ -2403,6 +2399,9 @@
           </m:sSubPr>
           <m:e>
             <m:r>
+              <m:rPr>
+                <m:sty m:val="bi"/>
+              </m:rPr>
               <w:rPr>
                 <w:rFonts w:ascii="Cambria Math" w:hAnsi="Cambria Math"/>
               </w:rPr>
@@ -2411,6 +2410,9 @@
           </m:e>
           <m:sub>
             <m:r>
+              <m:rPr>
+                <m:sty m:val="bi"/>
+              </m:rPr>
               <w:rPr>
                 <w:rFonts w:ascii="Cambria Math" w:hAnsi="Cambria Math"/>
               </w:rPr>
@@ -2419,6 +2421,9 @@
           </m:sub>
         </m:sSub>
         <m:r>
+          <m:rPr>
+            <m:sty m:val="bi"/>
+          </m:rPr>
           <w:rPr>
             <w:rFonts w:ascii="Cambria Math" w:hAnsi="Cambria Math"/>
           </w:rPr>
@@ -2462,6 +2467,9 @@
           </m:sSubPr>
           <m:e>
             <m:r>
+              <m:rPr>
+                <m:sty m:val="bi"/>
+              </m:rPr>
               <w:rPr>
                 <w:rFonts w:ascii="Cambria Math" w:hAnsi="Cambria Math"/>
                 <w:lang w:val="en-US"/>
@@ -2479,6 +2487,9 @@
           </m:e>
           <m:sub>
             <m:r>
+              <m:rPr>
+                <m:sty m:val="bi"/>
+              </m:rPr>
               <w:rPr>
                 <w:rFonts w:ascii="Cambria Math" w:hAnsi="Cambria Math"/>
                 <w:lang w:val="en-US"/>
@@ -2488,6 +2499,9 @@
           </m:sub>
         </m:sSub>
         <m:r>
+          <m:rPr>
+            <m:sty m:val="bi"/>
+          </m:rPr>
           <w:rPr>
             <w:rFonts w:ascii="Cambria Math" w:hAnsi="Cambria Math"/>
           </w:rPr>
@@ -2526,6 +2540,9 @@
                   </m:sSubPr>
                   <m:e>
                     <m:r>
+                      <m:rPr>
+                        <m:sty m:val="bi"/>
+                      </m:rPr>
                       <w:rPr>
                         <w:rFonts w:ascii="Cambria Math" w:hAnsi="Cambria Math"/>
                       </w:rPr>
@@ -2534,6 +2551,9 @@
                   </m:e>
                   <m:sub>
                     <m:r>
+                      <m:rPr>
+                        <m:sty m:val="bi"/>
+                      </m:rPr>
                       <w:rPr>
                         <w:rFonts w:ascii="Cambria Math" w:hAnsi="Cambria Math"/>
                         <w:lang w:val="en-US"/>
@@ -2543,6 +2563,9 @@
                   </m:sub>
                 </m:sSub>
                 <m:r>
+                  <m:rPr>
+                    <m:sty m:val="bi"/>
+                  </m:rPr>
                   <w:rPr>
                     <w:rFonts w:ascii="Cambria Math" w:hAnsi="Cambria Math"/>
                   </w:rPr>
@@ -2560,6 +2583,9 @@
                   </m:sSubPr>
                   <m:e>
                     <m:r>
+                      <m:rPr>
+                        <m:sty m:val="bi"/>
+                      </m:rPr>
                       <w:rPr>
                         <w:rFonts w:ascii="Cambria Math" w:hAnsi="Cambria Math"/>
                       </w:rPr>
@@ -2568,6 +2594,9 @@
                   </m:e>
                   <m:sub>
                     <m:r>
+                      <m:rPr>
+                        <m:sty m:val="bi"/>
+                      </m:rPr>
                       <w:rPr>
                         <w:rFonts w:ascii="Cambria Math" w:hAnsi="Cambria Math"/>
                         <w:lang w:val="en-US"/>
@@ -2599,6 +2628,9 @@
               </m:dPr>
               <m:e>
                 <m:r>
+                  <m:rPr>
+                    <m:sty m:val="bi"/>
+                  </m:rPr>
                   <w:rPr>
                     <w:rFonts w:ascii="Cambria Math" w:hAnsi="Cambria Math"/>
                   </w:rPr>
@@ -2616,6 +2648,9 @@
                   </m:sSubPr>
                   <m:e>
                     <m:r>
+                      <m:rPr>
+                        <m:sty m:val="bi"/>
+                      </m:rPr>
                       <w:rPr>
                         <w:rFonts w:ascii="Cambria Math" w:hAnsi="Cambria Math"/>
                       </w:rPr>
@@ -2624,6 +2659,9 @@
                   </m:e>
                   <m:sub>
                     <m:r>
+                      <m:rPr>
+                        <m:sty m:val="bi"/>
+                      </m:rPr>
                       <w:rPr>
                         <w:rFonts w:ascii="Cambria Math" w:hAnsi="Cambria Math"/>
                         <w:lang w:val="en-US"/>
@@ -2633,6 +2671,9 @@
                   </m:sub>
                 </m:sSub>
                 <m:r>
+                  <m:rPr>
+                    <m:sty m:val="bi"/>
+                  </m:rPr>
                   <w:rPr>
                     <w:rFonts w:ascii="Cambria Math" w:hAnsi="Cambria Math"/>
                   </w:rPr>
@@ -2650,6 +2691,9 @@
                   </m:sSubPr>
                   <m:e>
                     <m:r>
+                      <m:rPr>
+                        <m:sty m:val="bi"/>
+                      </m:rPr>
                       <w:rPr>
                         <w:rFonts w:ascii="Cambria Math" w:hAnsi="Cambria Math"/>
                       </w:rPr>
@@ -2658,6 +2702,9 @@
                   </m:e>
                   <m:sub>
                     <m:r>
+                      <m:rPr>
+                        <m:sty m:val="bi"/>
+                      </m:rPr>
                       <w:rPr>
                         <w:rFonts w:ascii="Cambria Math" w:hAnsi="Cambria Math"/>
                         <w:lang w:val="en-US"/>
@@ -2694,13 +2741,7 @@
         <w:rPr>
           <w:b w:val="0"/>
         </w:rPr>
-        <w:t>Обновляем приближение</w:t>
-      </w:r>
-      <w:r>
-        <w:rPr>
-          <w:b w:val="0"/>
-        </w:rPr>
-        <w:t xml:space="preserve">: </w:t>
+        <w:t xml:space="preserve">Обновляем приближение: </w:t>
       </w:r>
       <m:oMath>
         <m:sSub>
@@ -2715,6 +2756,9 @@
           </m:sSubPr>
           <m:e>
             <m:r>
+              <m:rPr>
+                <m:sty m:val="bi"/>
+              </m:rPr>
               <w:rPr>
                 <w:rFonts w:ascii="Cambria Math" w:hAnsi="Cambria Math"/>
                 <w:lang w:val="en-US"/>
@@ -2732,6 +2776,9 @@
           </m:e>
           <m:sub>
             <m:r>
+              <m:rPr>
+                <m:sty m:val="bi"/>
+              </m:rPr>
               <w:rPr>
                 <w:rFonts w:ascii="Cambria Math" w:hAnsi="Cambria Math"/>
                 <w:lang w:val="en-US"/>
@@ -2739,6 +2786,9 @@
               <m:t>k</m:t>
             </m:r>
             <m:r>
+              <m:rPr>
+                <m:sty m:val="bi"/>
+              </m:rPr>
               <w:rPr>
                 <w:rFonts w:ascii="Cambria Math" w:hAnsi="Cambria Math"/>
               </w:rPr>
@@ -2747,6 +2797,9 @@
           </m:sub>
         </m:sSub>
         <m:r>
+          <m:rPr>
+            <m:sty m:val="bi"/>
+          </m:rPr>
           <w:rPr>
             <w:rFonts w:ascii="Cambria Math" w:hAnsi="Cambria Math"/>
           </w:rPr>
@@ -2764,6 +2817,9 @@
           </m:sSubPr>
           <m:e>
             <m:r>
+              <m:rPr>
+                <m:sty m:val="bi"/>
+              </m:rPr>
               <w:rPr>
                 <w:rFonts w:ascii="Cambria Math" w:hAnsi="Cambria Math"/>
                 <w:lang w:val="en-US"/>
@@ -2773,6 +2829,9 @@
           </m:e>
           <m:sub>
             <m:r>
+              <m:rPr>
+                <m:sty m:val="bi"/>
+              </m:rPr>
               <w:rPr>
                 <w:rFonts w:ascii="Cambria Math" w:hAnsi="Cambria Math"/>
                 <w:lang w:val="en-US"/>
@@ -2782,6 +2841,9 @@
           </m:sub>
         </m:sSub>
         <m:r>
+          <m:rPr>
+            <m:sty m:val="bi"/>
+          </m:rPr>
           <w:rPr>
             <w:rFonts w:ascii="Cambria Math" w:hAnsi="Cambria Math"/>
           </w:rPr>
@@ -2799,6 +2861,9 @@
           </m:sSubPr>
           <m:e>
             <m:r>
+              <m:rPr>
+                <m:sty m:val="bi"/>
+              </m:rPr>
               <w:rPr>
                 <w:rFonts w:ascii="Cambria Math" w:hAnsi="Cambria Math"/>
                 <w:lang w:val="en-US"/>
@@ -2816,6 +2881,9 @@
           </m:e>
           <m:sub>
             <m:r>
+              <m:rPr>
+                <m:sty m:val="bi"/>
+              </m:rPr>
               <w:rPr>
                 <w:rFonts w:ascii="Cambria Math" w:hAnsi="Cambria Math"/>
                 <w:lang w:val="en-US"/>
@@ -2837,6 +2905,9 @@
           </m:sSubPr>
           <m:e>
             <m:r>
+              <m:rPr>
+                <m:sty m:val="bi"/>
+              </m:rPr>
               <w:rPr>
                 <w:rFonts w:ascii="Cambria Math" w:hAnsi="Cambria Math"/>
               </w:rPr>
@@ -2852,6 +2923,9 @@
           </m:e>
           <m:sub>
             <m:r>
+              <m:rPr>
+                <m:sty m:val="bi"/>
+              </m:rPr>
               <w:rPr>
                 <w:rFonts w:ascii="Cambria Math" w:hAnsi="Cambria Math"/>
                 <w:lang w:val="en-US"/>
@@ -2898,6 +2972,9 @@
           </m:sSubPr>
           <m:e>
             <m:r>
+              <m:rPr>
+                <m:sty m:val="bi"/>
+              </m:rPr>
               <w:rPr>
                 <w:rFonts w:ascii="Cambria Math" w:hAnsi="Cambria Math"/>
                 <w:lang w:val="en-US"/>
@@ -2915,6 +2992,9 @@
           </m:e>
           <m:sub>
             <m:r>
+              <m:rPr>
+                <m:sty m:val="bi"/>
+              </m:rPr>
               <w:rPr>
                 <w:rFonts w:ascii="Cambria Math" w:hAnsi="Cambria Math"/>
                 <w:lang w:val="en-US"/>
@@ -2922,6 +3002,9 @@
               <m:t>k</m:t>
             </m:r>
             <m:r>
+              <m:rPr>
+                <m:sty m:val="bi"/>
+              </m:rPr>
               <w:rPr>
                 <w:rFonts w:ascii="Cambria Math" w:hAnsi="Cambria Math"/>
               </w:rPr>
@@ -2930,12 +3013,18 @@
           </m:sub>
         </m:sSub>
         <m:r>
+          <m:rPr>
+            <m:sty m:val="bi"/>
+          </m:rPr>
           <w:rPr>
             <w:rFonts w:ascii="Cambria Math" w:hAnsi="Cambria Math"/>
           </w:rPr>
           <m:t>=</m:t>
         </m:r>
         <m:r>
+          <m:rPr>
+            <m:sty m:val="bi"/>
+          </m:rPr>
           <w:rPr>
             <w:rFonts w:ascii="Cambria Math" w:hAnsi="Cambria Math"/>
             <w:lang w:val="en-US"/>
@@ -2954,6 +3043,9 @@
           </m:sSubPr>
           <m:e>
             <m:r>
+              <m:rPr>
+                <m:sty m:val="bi"/>
+              </m:rPr>
               <w:rPr>
                 <w:rFonts w:ascii="Cambria Math" w:hAnsi="Cambria Math"/>
               </w:rPr>
@@ -2962,26 +3054,29 @@
           </m:e>
           <m:sub>
             <m:r>
+              <m:rPr>
+                <m:sty m:val="bi"/>
+              </m:rPr>
               <w:rPr>
                 <w:rFonts w:ascii="Cambria Math" w:hAnsi="Cambria Math"/>
               </w:rPr>
-              <m:t>k</m:t>
-            </m:r>
-            <m:r>
-              <w:rPr>
-                <w:rFonts w:ascii="Cambria Math" w:hAnsi="Cambria Math"/>
-              </w:rPr>
-              <m:t>+1</m:t>
+              <m:t>k+1</m:t>
             </m:r>
           </m:sub>
         </m:sSub>
         <m:r>
+          <m:rPr>
+            <m:sty m:val="bi"/>
+          </m:rPr>
           <w:rPr>
             <w:rFonts w:ascii="Cambria Math" w:hAnsi="Cambria Math"/>
           </w:rPr>
           <m:t>-</m:t>
         </m:r>
         <m:r>
+          <m:rPr>
+            <m:sty m:val="bi"/>
+          </m:rPr>
           <w:rPr>
             <w:rFonts w:ascii="Cambria Math" w:hAnsi="Cambria Math"/>
             <w:lang w:val="en-US"/>
@@ -2995,20 +3090,13 @@
         <w:pStyle w:val="afa"/>
         <w:rPr>
           <w:b w:val="0"/>
-          <w:lang w:val="en-US"/>
         </w:rPr>
       </w:pPr>
       <w:r>
         <w:rPr>
           <w:b w:val="0"/>
         </w:rPr>
-        <w:t>Итерации повторяются до выполнения условия остановки</w:t>
-      </w:r>
-      <w:r>
-        <w:rPr>
-          <w:b w:val="0"/>
-        </w:rPr>
-        <w:t xml:space="preserve"> </w:t>
+        <w:t xml:space="preserve">Итерации повторяются до выполнения условия остановки </w:t>
       </w:r>
       <m:oMath>
         <m:d>
@@ -3049,6 +3137,9 @@
                   </m:sSubPr>
                   <m:e>
                     <m:r>
+                      <m:rPr>
+                        <m:sty m:val="bi"/>
+                      </m:rPr>
                       <w:rPr>
                         <w:rFonts w:ascii="Cambria Math" w:hAnsi="Cambria Math"/>
                       </w:rPr>
@@ -3057,6 +3148,9 @@
                   </m:e>
                   <m:sub>
                     <m:r>
+                      <m:rPr>
+                        <m:sty m:val="bi"/>
+                      </m:rPr>
                       <w:rPr>
                         <w:rFonts w:ascii="Cambria Math" w:hAnsi="Cambria Math"/>
                         <w:lang w:val="en-US"/>
@@ -3064,6 +3158,9 @@
                       <m:t>k</m:t>
                     </m:r>
                     <m:r>
+                      <m:rPr>
+                        <m:sty m:val="bi"/>
+                      </m:rPr>
                       <w:rPr>
                         <w:rFonts w:ascii="Cambria Math" w:hAnsi="Cambria Math"/>
                       </w:rPr>
@@ -3072,6 +3169,9 @@
                   </m:sub>
                 </m:sSub>
                 <m:r>
+                  <m:rPr>
+                    <m:sty m:val="bi"/>
+                  </m:rPr>
                   <w:rPr>
                     <w:rFonts w:ascii="Cambria Math" w:hAnsi="Cambria Math"/>
                   </w:rPr>
@@ -3089,6 +3189,9 @@
                   </m:sSubPr>
                   <m:e>
                     <m:r>
+                      <m:rPr>
+                        <m:sty m:val="bi"/>
+                      </m:rPr>
                       <w:rPr>
                         <w:rFonts w:ascii="Cambria Math" w:hAnsi="Cambria Math"/>
                         <w:lang w:val="en-US"/>
@@ -3098,6 +3201,9 @@
                   </m:e>
                   <m:sub>
                     <m:r>
+                      <m:rPr>
+                        <m:sty m:val="bi"/>
+                      </m:rPr>
                       <w:rPr>
                         <w:rFonts w:ascii="Cambria Math" w:hAnsi="Cambria Math"/>
                         <w:lang w:val="en-US"/>
@@ -3111,6 +3217,9 @@
           </m:e>
         </m:d>
         <m:r>
+          <m:rPr>
+            <m:sty m:val="bi"/>
+          </m:rPr>
           <w:rPr>
             <w:rFonts w:ascii="Cambria Math" w:hAnsi="Cambria Math"/>
           </w:rPr>
@@ -3132,14 +3241,7 @@
           <w:b w:val="0"/>
           <w:iCs/>
         </w:rPr>
-        <w:t>Ограничения на входные данные</w:t>
-      </w:r>
-      <w:r>
-        <w:rPr>
-          <w:b w:val="0"/>
-          <w:iCs/>
-        </w:rPr>
-        <w:t>:</w:t>
+        <w:t>Ограничения на входные данные:</w:t>
       </w:r>
     </w:p>
     <w:p>
@@ -3174,19 +3276,12 @@
           <w:b w:val="0"/>
           <w:iCs/>
         </w:rPr>
-        <w:t xml:space="preserve"> </w:t>
-      </w:r>
-      <w:r>
-        <w:rPr>
-          <w:b w:val="0"/>
-          <w:iCs/>
-        </w:rPr>
-        <w:t>должна быть симметричной (</w:t>
+        <w:t xml:space="preserve"> должна быть симметричной (</w:t>
       </w:r>
       <m:oMath>
         <m:r>
           <m:rPr>
-            <m:sty m:val="p"/>
+            <m:sty m:val="b"/>
           </m:rPr>
           <w:rPr>
             <w:rFonts w:ascii="Cambria Math" w:hAnsi="Cambria Math"/>
@@ -3196,7 +3291,7 @@
         </m:r>
         <m:r>
           <m:rPr>
-            <m:sty m:val="p"/>
+            <m:sty m:val="b"/>
           </m:rPr>
           <w:rPr>
             <w:rFonts w:ascii="Cambria Math" w:hAnsi="Cambria Math"/>
@@ -3216,7 +3311,7 @@
           <m:e>
             <m:r>
               <m:rPr>
-                <m:sty m:val="p"/>
+                <m:sty m:val="b"/>
               </m:rPr>
               <w:rPr>
                 <w:rFonts w:ascii="Cambria Math" w:hAnsi="Cambria Math"/>
@@ -3228,7 +3323,7 @@
           <m:sup>
             <m:r>
               <m:rPr>
-                <m:sty m:val="p"/>
+                <m:sty m:val="b"/>
               </m:rPr>
               <w:rPr>
                 <w:rFonts w:ascii="Cambria Math" w:hAnsi="Cambria Math"/>
@@ -3244,21 +3339,7 @@
           <w:b w:val="0"/>
           <w:iCs/>
         </w:rPr>
-        <w:t>)</w:t>
-      </w:r>
-      <w:r>
-        <w:rPr>
-          <w:b w:val="0"/>
-          <w:iCs/>
-        </w:rPr>
-        <w:t xml:space="preserve"> </w:t>
-      </w:r>
-      <w:r>
-        <w:rPr>
-          <w:b w:val="0"/>
-          <w:iCs/>
-        </w:rPr>
-        <w:t>и положительно определённой</w:t>
+        <w:t>) и положительно определённой</w:t>
       </w:r>
       <w:r>
         <w:rPr>
@@ -3281,7 +3362,7 @@
           <m:e>
             <m:r>
               <m:rPr>
-                <m:sty m:val="p"/>
+                <m:sty m:val="b"/>
               </m:rPr>
               <w:rPr>
                 <w:rFonts w:ascii="Cambria Math" w:hAnsi="Cambria Math"/>
@@ -3301,7 +3382,7 @@
           <m:sup>
             <m:r>
               <m:rPr>
-                <m:sty m:val="p"/>
+                <m:sty m:val="b"/>
               </m:rPr>
               <w:rPr>
                 <w:rFonts w:ascii="Cambria Math" w:hAnsi="Cambria Math"/>
@@ -3313,7 +3394,7 @@
         </m:sSup>
         <m:r>
           <m:rPr>
-            <m:sty m:val="p"/>
+            <m:sty m:val="b"/>
           </m:rPr>
           <w:rPr>
             <w:rFonts w:ascii="Cambria Math" w:hAnsi="Cambria Math"/>
@@ -3323,7 +3404,7 @@
         </m:r>
         <m:r>
           <m:rPr>
-            <m:sty m:val="p"/>
+            <m:sty m:val="b"/>
           </m:rPr>
           <w:rPr>
             <w:rFonts w:ascii="Cambria Math" w:hAnsi="Cambria Math"/>
@@ -3336,17 +3417,13 @@
           <w:b w:val="0"/>
           <w:iCs/>
         </w:rPr>
-        <w:t xml:space="preserve"> </w:t>
-      </w:r>
-      <w:r>
-        <w:rPr>
-          <w:b w:val="0"/>
-          <w:iCs/>
-        </w:rPr>
-        <w:t xml:space="preserve">для всех </w:t>
+        <w:t xml:space="preserve"> для всех </w:t>
       </w:r>
       <m:oMath>
         <m:r>
+          <m:rPr>
+            <m:sty m:val="bi"/>
+          </m:rPr>
           <w:rPr>
             <w:rFonts w:ascii="Cambria Math" w:hAnsi="Cambria Math"/>
           </w:rPr>
@@ -3354,7 +3431,7 @@
         </m:r>
         <m:r>
           <m:rPr>
-            <m:sty m:val="p"/>
+            <m:sty m:val="b"/>
           </m:rPr>
           <w:rPr>
             <w:rFonts w:ascii="Cambria Math" w:hAnsi="Cambria Math"/>
@@ -3362,6 +3439,9 @@
           <m:t>≠</m:t>
         </m:r>
         <m:r>
+          <m:rPr>
+            <m:sty m:val="bi"/>
+          </m:rPr>
           <w:rPr>
             <w:rFonts w:ascii="Cambria Math" w:hAnsi="Cambria Math"/>
           </w:rPr>
@@ -3400,17 +3480,13 @@
           <w:b w:val="0"/>
           <w:iCs/>
         </w:rPr>
-        <w:t>Сходимость метода зависит от числа обусловленности</w:t>
-      </w:r>
-      <w:r>
-        <w:rPr>
-          <w:b w:val="0"/>
-          <w:iCs/>
-        </w:rPr>
-        <w:t xml:space="preserve"> </w:t>
+        <w:t xml:space="preserve">Сходимость метода зависит от числа обусловленности </w:t>
       </w:r>
       <m:oMath>
         <m:r>
+          <m:rPr>
+            <m:sty m:val="bi"/>
+          </m:rPr>
           <w:rPr>
             <w:rFonts w:ascii="Cambria Math" w:hAnsi="Cambria Math"/>
           </w:rPr>
@@ -3429,6 +3505,9 @@
           </m:dPr>
           <m:e>
             <m:r>
+              <m:rPr>
+                <m:sty m:val="bi"/>
+              </m:rPr>
               <w:rPr>
                 <w:rFonts w:ascii="Cambria Math" w:hAnsi="Cambria Math"/>
               </w:rPr>
@@ -3453,6 +3532,9 @@
       </w:r>
       <m:oMath>
         <m:r>
+          <m:rPr>
+            <m:sty m:val="bi"/>
+          </m:rPr>
           <w:rPr>
             <w:rFonts w:ascii="Cambria Math" w:hAnsi="Cambria Math"/>
           </w:rPr>
@@ -3471,6 +3553,9 @@
           </m:dPr>
           <m:e>
             <m:r>
+              <m:rPr>
+                <m:sty m:val="bi"/>
+              </m:rPr>
               <w:rPr>
                 <w:rFonts w:ascii="Cambria Math" w:hAnsi="Cambria Math"/>
               </w:rPr>
@@ -3508,6 +3593,9 @@
       </w:r>
       <m:oMath>
         <m:r>
+          <m:rPr>
+            <m:sty m:val="bi"/>
+          </m:rPr>
           <w:rPr>
             <w:rFonts w:ascii="Cambria Math" w:hAnsi="Cambria Math"/>
           </w:rPr>
@@ -3520,14 +3608,18 @@
         <w:pStyle w:val="1"/>
         <w:rPr>
           <w:rFonts w:ascii="Times New Roman" w:hAnsi="Times New Roman" w:cs="Times New Roman"/>
+          <w:b/>
+          <w:bCs/>
           <w:color w:val="auto"/>
           <w:lang w:val="en-US" w:eastAsia="ru-RU"/>
         </w:rPr>
       </w:pPr>
-      <w:bookmarkStart w:id="4" w:name="_Toc219503085"/>
+      <w:bookmarkStart w:id="4" w:name="_Toc219507663"/>
       <w:r>
         <w:rPr>
           <w:rFonts w:ascii="Times New Roman" w:hAnsi="Times New Roman" w:cs="Times New Roman"/>
+          <w:b/>
+          <w:bCs/>
           <w:color w:val="auto"/>
           <w:lang w:eastAsia="ru-RU"/>
         </w:rPr>
@@ -3539,11 +3631,16 @@
     <w:p>
       <w:pPr>
         <w:rPr>
+          <w:sz w:val="28"/>
+          <w:szCs w:val="28"/>
           <w:lang w:val="en-US" w:eastAsia="ru-RU"/>
         </w:rPr>
       </w:pPr>
       <w:r>
         <w:rPr>
+          <w:noProof/>
+          <w:sz w:val="28"/>
+          <w:szCs w:val="28"/>
           <w:lang w:val="en-US" w:eastAsia="ru-RU"/>
         </w:rPr>
         <w:drawing>
@@ -3586,11 +3683,16 @@
     <w:p>
       <w:pPr>
         <w:rPr>
+          <w:sz w:val="28"/>
+          <w:szCs w:val="28"/>
           <w:lang w:val="en-US" w:eastAsia="ru-RU"/>
         </w:rPr>
       </w:pPr>
       <w:r>
         <w:rPr>
+          <w:noProof/>
+          <w:sz w:val="28"/>
+          <w:szCs w:val="28"/>
           <w:lang w:val="en-US" w:eastAsia="ru-RU"/>
         </w:rPr>
         <w:drawing>
@@ -3632,17 +3734,28 @@
     </w:p>
     <w:p>
       <w:pPr>
+        <w:rPr>
+          <w:lang w:eastAsia="ru-RU"/>
+        </w:rPr>
+      </w:pPr>
+    </w:p>
+    <w:p>
+      <w:pPr>
         <w:pStyle w:val="1"/>
         <w:rPr>
           <w:rFonts w:ascii="Times New Roman" w:hAnsi="Times New Roman" w:cs="Times New Roman"/>
+          <w:b/>
+          <w:bCs/>
           <w:color w:val="auto"/>
           <w:lang w:eastAsia="ru-RU"/>
         </w:rPr>
       </w:pPr>
-      <w:bookmarkStart w:id="5" w:name="_Toc219503086"/>
+      <w:bookmarkStart w:id="5" w:name="_Toc219507664"/>
       <w:r>
         <w:rPr>
           <w:rFonts w:ascii="Times New Roman" w:hAnsi="Times New Roman" w:cs="Times New Roman"/>
+          <w:b/>
+          <w:bCs/>
           <w:color w:val="auto"/>
           <w:lang w:eastAsia="ru-RU"/>
         </w:rPr>
@@ -3668,13 +3781,7 @@
         <w:rPr>
           <w:b w:val="0"/>
         </w:rPr>
-        <w:t>наискорейшего градиентного спуска</w:t>
-      </w:r>
-      <w:r>
-        <w:rPr>
-          <w:b w:val="0"/>
-        </w:rPr>
-        <w:t xml:space="preserve"> </w:t>
+        <w:t xml:space="preserve">наискорейшего градиентного спуска </w:t>
       </w:r>
       <w:r>
         <w:rPr>
@@ -3688,14 +3795,18 @@
         <w:pStyle w:val="1"/>
         <w:rPr>
           <w:rFonts w:ascii="Times New Roman" w:hAnsi="Times New Roman" w:cs="Times New Roman"/>
+          <w:b/>
+          <w:bCs/>
           <w:color w:val="auto"/>
           <w:lang w:eastAsia="ru-RU"/>
         </w:rPr>
       </w:pPr>
-      <w:bookmarkStart w:id="6" w:name="_Toc219503087"/>
+      <w:bookmarkStart w:id="6" w:name="_Toc219507665"/>
       <w:r>
         <w:rPr>
           <w:rFonts w:ascii="Times New Roman" w:hAnsi="Times New Roman" w:cs="Times New Roman"/>
+          <w:b/>
+          <w:bCs/>
           <w:color w:val="auto"/>
           <w:lang w:eastAsia="ru-RU"/>
         </w:rPr>
@@ -3713,13 +3824,35 @@
         </w:numPr>
         <w:rPr>
           <w:rFonts w:ascii="Times New Roman" w:hAnsi="Times New Roman"/>
+          <w:sz w:val="28"/>
+          <w:szCs w:val="28"/>
         </w:rPr>
       </w:pPr>
       <w:r>
         <w:rPr>
           <w:rFonts w:ascii="Times New Roman" w:hAnsi="Times New Roman"/>
+          <w:sz w:val="28"/>
+          <w:szCs w:val="28"/>
         </w:rPr>
-        <w:t>Фаддеев Д.К., Фаддеева В.Н. Вычислительные методы линейной алгебры. — М.: Физматгиз, 1963.</w:t>
+        <w:t xml:space="preserve">Фаддеев Д.К., Фаддеева В.Н. Вычислительные методы линейной алгебры. — М.: </w:t>
+      </w:r>
+      <w:proofErr w:type="spellStart"/>
+      <w:r>
+        <w:rPr>
+          <w:rFonts w:ascii="Times New Roman" w:hAnsi="Times New Roman"/>
+          <w:sz w:val="28"/>
+          <w:szCs w:val="28"/>
+        </w:rPr>
+        <w:t>Физматгиз</w:t>
+      </w:r>
+      <w:proofErr w:type="spellEnd"/>
+      <w:r>
+        <w:rPr>
+          <w:rFonts w:ascii="Times New Roman" w:hAnsi="Times New Roman"/>
+          <w:sz w:val="28"/>
+          <w:szCs w:val="28"/>
+        </w:rPr>
+        <w:t>, 1963.</w:t>
       </w:r>
     </w:p>
     <w:p>
@@ -5083,6 +5216,7 @@
   <w:style w:type="character" w:default="1" w:styleId="a0">
     <w:name w:val="Default Paragraph Font"/>
     <w:uiPriority w:val="1"/>
+    <w:semiHidden/>
     <w:unhideWhenUsed/>
   </w:style>
   <w:style w:type="table" w:default="1" w:styleId="a1">

</xml_diff>

<commit_message>
save report (functional math)
</commit_message>
<xml_diff>
--- a/computational_math/report.docx
+++ b/computational_math/report.docx
@@ -808,9 +808,8 @@
                 <w:szCs w:val="28"/>
                 <w:lang w:eastAsia="ru-RU"/>
               </w:rPr>
-              <w:t>«____</w:t>
+              <w:t>«_____»______________202</w:t>
             </w:r>
-            <w:proofErr w:type="gramStart"/>
             <w:r>
               <w:rPr>
                 <w:rFonts w:ascii="Times New Roman" w:eastAsia="Times New Roman" w:hAnsi="Times New Roman"/>
@@ -818,9 +817,8 @@
                 <w:szCs w:val="28"/>
                 <w:lang w:eastAsia="ru-RU"/>
               </w:rPr>
-              <w:t>_»_</w:t>
+              <w:t>6</w:t>
             </w:r>
-            <w:proofErr w:type="gramEnd"/>
             <w:r>
               <w:rPr>
                 <w:rFonts w:ascii="Times New Roman" w:eastAsia="Times New Roman" w:hAnsi="Times New Roman"/>
@@ -828,7 +826,7 @@
                 <w:szCs w:val="28"/>
                 <w:lang w:eastAsia="ru-RU"/>
               </w:rPr>
-              <w:t>_____________2025г.</w:t>
+              <w:t>г.</w:t>
             </w:r>
           </w:p>
         </w:tc>
@@ -1112,7 +1110,7 @@
             </w:rPr>
             <w:fldChar w:fldCharType="separate"/>
           </w:r>
-          <w:hyperlink w:anchor="_Toc219507661" w:history="1">
+          <w:hyperlink w:anchor="_Toc220065981" w:history="1">
             <w:r>
               <w:rPr>
                 <w:rStyle w:val="af3"/>
@@ -1143,7 +1141,7 @@
                 <w:noProof/>
                 <w:webHidden/>
               </w:rPr>
-              <w:instrText xml:space="preserve"> PAGEREF _Toc219507661 \h </w:instrText>
+              <w:instrText xml:space="preserve"> PAGEREF _Toc220065981 \h </w:instrText>
             </w:r>
             <w:r>
               <w:rPr>
@@ -1190,7 +1188,7 @@
               <w14:ligatures w14:val="standardContextual"/>
             </w:rPr>
           </w:pPr>
-          <w:hyperlink w:anchor="_Toc219507662" w:history="1">
+          <w:hyperlink w:anchor="_Toc220065982" w:history="1">
             <w:r>
               <w:rPr>
                 <w:rStyle w:val="af3"/>
@@ -1221,7 +1219,7 @@
                 <w:noProof/>
                 <w:webHidden/>
               </w:rPr>
-              <w:instrText xml:space="preserve"> PAGEREF _Toc219507662 \h </w:instrText>
+              <w:instrText xml:space="preserve"> PAGEREF _Toc220065982 \h </w:instrText>
             </w:r>
             <w:r>
               <w:rPr>
@@ -1268,7 +1266,7 @@
               <w14:ligatures w14:val="standardContextual"/>
             </w:rPr>
           </w:pPr>
-          <w:hyperlink w:anchor="_Toc219507663" w:history="1">
+          <w:hyperlink w:anchor="_Toc220065983" w:history="1">
             <w:r>
               <w:rPr>
                 <w:rStyle w:val="af3"/>
@@ -1299,7 +1297,85 @@
                 <w:noProof/>
                 <w:webHidden/>
               </w:rPr>
-              <w:instrText xml:space="preserve"> PAGEREF _Toc219507663 \h </w:instrText>
+              <w:instrText xml:space="preserve"> PAGEREF _Toc220065983 \h </w:instrText>
+            </w:r>
+            <w:r>
+              <w:rPr>
+                <w:noProof/>
+                <w:webHidden/>
+              </w:rPr>
+            </w:r>
+            <w:r>
+              <w:rPr>
+                <w:noProof/>
+                <w:webHidden/>
+              </w:rPr>
+              <w:fldChar w:fldCharType="separate"/>
+            </w:r>
+            <w:r>
+              <w:rPr>
+                <w:noProof/>
+                <w:webHidden/>
+              </w:rPr>
+              <w:t>3</w:t>
+            </w:r>
+            <w:r>
+              <w:rPr>
+                <w:noProof/>
+                <w:webHidden/>
+              </w:rPr>
+              <w:fldChar w:fldCharType="end"/>
+            </w:r>
+          </w:hyperlink>
+        </w:p>
+        <w:p>
+          <w:pPr>
+            <w:pStyle w:val="13"/>
+            <w:tabs>
+              <w:tab w:val="right" w:leader="dot" w:pos="9344"/>
+            </w:tabs>
+            <w:rPr>
+              <w:rFonts w:asciiTheme="minorHAnsi" w:eastAsiaTheme="minorEastAsia" w:hAnsiTheme="minorHAnsi" w:cstheme="minorBidi"/>
+              <w:noProof/>
+              <w:kern w:val="2"/>
+              <w:sz w:val="24"/>
+              <w:szCs w:val="24"/>
+              <w:lang w:val="en-US"/>
+              <w14:ligatures w14:val="standardContextual"/>
+            </w:rPr>
+          </w:pPr>
+          <w:hyperlink w:anchor="_Toc220065984" w:history="1">
+            <w:r>
+              <w:rPr>
+                <w:rStyle w:val="af3"/>
+                <w:rFonts w:ascii="Times New Roman" w:hAnsi="Times New Roman"/>
+                <w:b/>
+                <w:bCs/>
+                <w:noProof/>
+                <w:lang w:eastAsia="ru-RU"/>
+              </w:rPr>
+              <w:t>Заключение</w:t>
+            </w:r>
+            <w:r>
+              <w:rPr>
+                <w:noProof/>
+                <w:webHidden/>
+              </w:rPr>
+              <w:tab/>
+            </w:r>
+            <w:r>
+              <w:rPr>
+                <w:noProof/>
+                <w:webHidden/>
+              </w:rPr>
+              <w:fldChar w:fldCharType="begin"/>
+            </w:r>
+            <w:r>
+              <w:rPr>
+                <w:noProof/>
+                <w:webHidden/>
+              </w:rPr>
+              <w:instrText xml:space="preserve"> PAGEREF _Toc220065984 \h </w:instrText>
             </w:r>
             <w:r>
               <w:rPr>
@@ -1346,85 +1422,7 @@
               <w14:ligatures w14:val="standardContextual"/>
             </w:rPr>
           </w:pPr>
-          <w:hyperlink w:anchor="_Toc219507664" w:history="1">
-            <w:r>
-              <w:rPr>
-                <w:rStyle w:val="af3"/>
-                <w:rFonts w:ascii="Times New Roman" w:hAnsi="Times New Roman"/>
-                <w:b/>
-                <w:bCs/>
-                <w:noProof/>
-                <w:lang w:eastAsia="ru-RU"/>
-              </w:rPr>
-              <w:t>Заключение</w:t>
-            </w:r>
-            <w:r>
-              <w:rPr>
-                <w:noProof/>
-                <w:webHidden/>
-              </w:rPr>
-              <w:tab/>
-            </w:r>
-            <w:r>
-              <w:rPr>
-                <w:noProof/>
-                <w:webHidden/>
-              </w:rPr>
-              <w:fldChar w:fldCharType="begin"/>
-            </w:r>
-            <w:r>
-              <w:rPr>
-                <w:noProof/>
-                <w:webHidden/>
-              </w:rPr>
-              <w:instrText xml:space="preserve"> PAGEREF _Toc219507664 \h </w:instrText>
-            </w:r>
-            <w:r>
-              <w:rPr>
-                <w:noProof/>
-                <w:webHidden/>
-              </w:rPr>
-            </w:r>
-            <w:r>
-              <w:rPr>
-                <w:noProof/>
-                <w:webHidden/>
-              </w:rPr>
-              <w:fldChar w:fldCharType="separate"/>
-            </w:r>
-            <w:r>
-              <w:rPr>
-                <w:noProof/>
-                <w:webHidden/>
-              </w:rPr>
-              <w:t>4</w:t>
-            </w:r>
-            <w:r>
-              <w:rPr>
-                <w:noProof/>
-                <w:webHidden/>
-              </w:rPr>
-              <w:fldChar w:fldCharType="end"/>
-            </w:r>
-          </w:hyperlink>
-        </w:p>
-        <w:p>
-          <w:pPr>
-            <w:pStyle w:val="13"/>
-            <w:tabs>
-              <w:tab w:val="right" w:leader="dot" w:pos="9344"/>
-            </w:tabs>
-            <w:rPr>
-              <w:rFonts w:asciiTheme="minorHAnsi" w:eastAsiaTheme="minorEastAsia" w:hAnsiTheme="minorHAnsi" w:cstheme="minorBidi"/>
-              <w:noProof/>
-              <w:kern w:val="2"/>
-              <w:sz w:val="24"/>
-              <w:szCs w:val="24"/>
-              <w:lang w:val="en-US"/>
-              <w14:ligatures w14:val="standardContextual"/>
-            </w:rPr>
-          </w:pPr>
-          <w:hyperlink w:anchor="_Toc219507665" w:history="1">
+          <w:hyperlink w:anchor="_Toc220065985" w:history="1">
             <w:r>
               <w:rPr>
                 <w:rStyle w:val="af3"/>
@@ -1455,7 +1453,7 @@
                 <w:noProof/>
                 <w:webHidden/>
               </w:rPr>
-              <w:instrText xml:space="preserve"> PAGEREF _Toc219507665 \h </w:instrText>
+              <w:instrText xml:space="preserve"> PAGEREF _Toc220065985 \h </w:instrText>
             </w:r>
             <w:r>
               <w:rPr>
@@ -1512,6 +1510,7 @@
           <w:rFonts w:ascii="Times New Roman" w:hAnsi="Times New Roman" w:cs="Times New Roman"/>
           <w:sz w:val="28"/>
           <w:szCs w:val="28"/>
+          <w:lang w:val="en-US"/>
         </w:rPr>
       </w:pPr>
     </w:p>
@@ -1743,10 +1742,12 @@
           <w:b/>
           <w:bCs/>
           <w:color w:val="auto"/>
+          <w:sz w:val="28"/>
+          <w:szCs w:val="28"/>
           <w:lang w:eastAsia="ru-RU"/>
         </w:rPr>
       </w:pPr>
-      <w:bookmarkStart w:id="2" w:name="_Toc219507661"/>
+      <w:bookmarkStart w:id="2" w:name="_Toc220065981"/>
       <w:bookmarkEnd w:id="1"/>
       <w:r>
         <w:rPr>
@@ -1754,6 +1755,8 @@
           <w:b/>
           <w:bCs/>
           <w:color w:val="auto"/>
+          <w:sz w:val="28"/>
+          <w:szCs w:val="28"/>
           <w:lang w:eastAsia="ru-RU"/>
         </w:rPr>
         <w:lastRenderedPageBreak/>
@@ -1763,6 +1766,8 @@
     </w:p>
     <w:p>
       <w:pPr>
+        <w:ind w:firstLine="708"/>
+        <w:jc w:val="both"/>
         <w:rPr>
           <w:rFonts w:ascii="Times New Roman" w:hAnsi="Times New Roman"/>
           <w:i/>
@@ -1869,18 +1874,48 @@
         </w:rPr>
         <w:t xml:space="preserve"> заданный вектор правой части.</w:t>
       </w:r>
-      <w:r>
+    </w:p>
+    <w:p>
+      <w:pPr>
+        <w:jc w:val="both"/>
         <w:rPr>
           <w:rFonts w:ascii="Times New Roman" w:hAnsi="Times New Roman"/>
           <w:sz w:val="28"/>
           <w:szCs w:val="28"/>
           <w:lang w:eastAsia="ru-RU"/>
         </w:rPr>
-        <w:t xml:space="preserve"> </w:t>
+      </w:pPr>
+      <w:r>
+        <w:rPr>
+          <w:rFonts w:ascii="Times New Roman" w:hAnsi="Times New Roman"/>
+          <w:sz w:val="28"/>
+          <w:szCs w:val="28"/>
+          <w:lang w:eastAsia="ru-RU"/>
+        </w:rPr>
+        <w:t xml:space="preserve">Для решения необходимо применить </w:t>
+      </w:r>
+      <w:r>
+        <w:rPr>
+          <w:rFonts w:ascii="Times New Roman" w:hAnsi="Times New Roman"/>
+          <w:sz w:val="28"/>
+          <w:szCs w:val="28"/>
+          <w:lang w:eastAsia="ru-RU"/>
+        </w:rPr>
+        <w:t>метод наискорейшего градиентного спуска</w:t>
+      </w:r>
+      <w:r>
+        <w:rPr>
+          <w:rFonts w:ascii="Times New Roman" w:hAnsi="Times New Roman"/>
+          <w:sz w:val="28"/>
+          <w:szCs w:val="28"/>
+          <w:lang w:eastAsia="ru-RU"/>
+        </w:rPr>
+        <w:t>.</w:t>
       </w:r>
     </w:p>
     <w:p>
       <w:pPr>
+        <w:jc w:val="both"/>
         <w:rPr>
           <w:rFonts w:ascii="Times New Roman" w:hAnsi="Times New Roman"/>
           <w:sz w:val="28"/>
@@ -1895,7 +1930,7 @@
           <w:szCs w:val="28"/>
           <w:lang w:eastAsia="ru-RU"/>
         </w:rPr>
-        <w:t xml:space="preserve">Для решения необходимо применить </w:t>
+        <w:t xml:space="preserve">Требования: </w:t>
       </w:r>
       <w:r>
         <w:rPr>
@@ -1904,18 +1939,17 @@
           <w:szCs w:val="28"/>
           <w:lang w:eastAsia="ru-RU"/>
         </w:rPr>
-        <w:t>метод наискорейшего градиентного спуска</w:t>
+        <w:t>м</w:t>
       </w:r>
-    </w:p>
-    <w:p>
-      <w:pPr>
+      <w:r>
         <w:rPr>
           <w:rFonts w:ascii="Times New Roman" w:hAnsi="Times New Roman"/>
           <w:sz w:val="28"/>
           <w:szCs w:val="28"/>
           <w:lang w:eastAsia="ru-RU"/>
         </w:rPr>
-      </w:pPr>
+        <w:t>атрица A должна быть положительно определённой</w:t>
+      </w:r>
       <w:r>
         <w:rPr>
           <w:rFonts w:ascii="Times New Roman" w:hAnsi="Times New Roman"/>
@@ -1923,25 +1957,7 @@
           <w:szCs w:val="28"/>
           <w:lang w:eastAsia="ru-RU"/>
         </w:rPr>
-        <w:t xml:space="preserve">Требования: </w:t>
-      </w:r>
-      <w:r>
-        <w:rPr>
-          <w:rFonts w:ascii="Times New Roman" w:hAnsi="Times New Roman"/>
-          <w:sz w:val="28"/>
-          <w:szCs w:val="28"/>
-          <w:lang w:eastAsia="ru-RU"/>
-        </w:rPr>
-        <w:t>м</w:t>
-      </w:r>
-      <w:r>
-        <w:rPr>
-          <w:rFonts w:ascii="Times New Roman" w:hAnsi="Times New Roman"/>
-          <w:sz w:val="28"/>
-          <w:szCs w:val="28"/>
-          <w:lang w:eastAsia="ru-RU"/>
-        </w:rPr>
-        <w:t>атрица A должна быть положительно определённой</w:t>
+        <w:t>.</w:t>
       </w:r>
     </w:p>
     <w:p>
@@ -1962,16 +1978,20 @@
           <w:b/>
           <w:bCs/>
           <w:color w:val="auto"/>
+          <w:sz w:val="28"/>
+          <w:szCs w:val="28"/>
           <w:lang w:eastAsia="ru-RU"/>
         </w:rPr>
       </w:pPr>
-      <w:bookmarkStart w:id="3" w:name="_Toc219507662"/>
+      <w:bookmarkStart w:id="3" w:name="_Toc220065982"/>
       <w:r>
         <w:rPr>
           <w:rFonts w:ascii="Times New Roman" w:hAnsi="Times New Roman" w:cs="Times New Roman"/>
           <w:b/>
           <w:bCs/>
           <w:color w:val="auto"/>
+          <w:sz w:val="28"/>
+          <w:szCs w:val="28"/>
           <w:lang w:eastAsia="ru-RU"/>
         </w:rPr>
         <w:t>Теоретическое описание метода</w:t>
@@ -1981,6 +2001,8 @@
     <w:p>
       <w:pPr>
         <w:pStyle w:val="afa"/>
+        <w:ind w:firstLine="708"/>
+        <w:jc w:val="both"/>
         <w:rPr>
           <w:b w:val="0"/>
         </w:rPr>
@@ -2261,6 +2283,7 @@
     <w:p>
       <w:pPr>
         <w:pStyle w:val="afa"/>
+        <w:jc w:val="both"/>
         <w:rPr>
           <w:b w:val="0"/>
           <w:i/>
@@ -2319,6 +2342,7 @@
           <w:ilvl w:val="0"/>
           <w:numId w:val="6"/>
         </w:numPr>
+        <w:jc w:val="both"/>
         <w:rPr>
           <w:b w:val="0"/>
         </w:rPr>
@@ -2438,6 +2462,7 @@
           <w:ilvl w:val="0"/>
           <w:numId w:val="6"/>
         </w:numPr>
+        <w:jc w:val="both"/>
         <w:rPr>
           <w:b w:val="0"/>
         </w:rPr>
@@ -2733,6 +2758,7 @@
           <w:ilvl w:val="0"/>
           <w:numId w:val="6"/>
         </w:numPr>
+        <w:jc w:val="both"/>
         <w:rPr>
           <w:b w:val="0"/>
         </w:rPr>
@@ -2943,6 +2969,7 @@
           <w:ilvl w:val="0"/>
           <w:numId w:val="6"/>
         </w:numPr>
+        <w:jc w:val="both"/>
         <w:rPr>
           <w:b w:val="0"/>
         </w:rPr>
@@ -3088,6 +3115,7 @@
     <w:p>
       <w:pPr>
         <w:pStyle w:val="afa"/>
+        <w:jc w:val="both"/>
         <w:rPr>
           <w:b w:val="0"/>
         </w:rPr>
@@ -3099,137 +3127,117 @@
         <w:t xml:space="preserve">Итерации повторяются до выполнения условия остановки </w:t>
       </w:r>
       <m:oMath>
-        <m:d>
-          <m:dPr>
-            <m:begChr m:val="|"/>
-            <m:endChr m:val="|"/>
+        <m:r>
+          <m:rPr>
+            <m:lit/>
+          </m:rPr>
+          <w:rPr>
+            <w:rFonts w:ascii="Cambria Math" w:hAnsi="Cambria Math"/>
+          </w:rPr>
+          <m:t>||</m:t>
+        </m:r>
+        <m:sSub>
+          <m:sSubPr>
             <m:ctrlPr>
               <w:rPr>
                 <w:rFonts w:ascii="Cambria Math" w:hAnsi="Cambria Math"/>
                 <w:b w:val="0"/>
                 <w:i/>
+                <w:iCs/>
+                <w:lang w:val="en-US"/>
               </w:rPr>
             </m:ctrlPr>
-          </m:dPr>
+          </m:sSubPr>
           <m:e>
-            <m:d>
-              <m:dPr>
-                <m:begChr m:val="|"/>
-                <m:endChr m:val="|"/>
-                <m:ctrlPr>
-                  <w:rPr>
-                    <w:rFonts w:ascii="Cambria Math" w:hAnsi="Cambria Math"/>
-                    <w:b w:val="0"/>
-                    <w:i/>
-                  </w:rPr>
-                </m:ctrlPr>
-              </m:dPr>
-              <m:e>
-                <m:sSub>
-                  <m:sSubPr>
-                    <m:ctrlPr>
-                      <w:rPr>
-                        <w:rFonts w:ascii="Cambria Math" w:hAnsi="Cambria Math"/>
-                        <w:b w:val="0"/>
-                        <w:i/>
-                      </w:rPr>
-                    </m:ctrlPr>
-                  </m:sSubPr>
-                  <m:e>
-                    <m:r>
-                      <m:rPr>
-                        <m:sty m:val="bi"/>
-                      </m:rPr>
-                      <w:rPr>
-                        <w:rFonts w:ascii="Cambria Math" w:hAnsi="Cambria Math"/>
-                      </w:rPr>
-                      <m:t>x</m:t>
-                    </m:r>
-                  </m:e>
-                  <m:sub>
-                    <m:r>
-                      <m:rPr>
-                        <m:sty m:val="bi"/>
-                      </m:rPr>
-                      <w:rPr>
-                        <w:rFonts w:ascii="Cambria Math" w:hAnsi="Cambria Math"/>
-                        <w:lang w:val="en-US"/>
-                      </w:rPr>
-                      <m:t>k</m:t>
-                    </m:r>
-                    <m:r>
-                      <m:rPr>
-                        <m:sty m:val="bi"/>
-                      </m:rPr>
-                      <w:rPr>
-                        <w:rFonts w:ascii="Cambria Math" w:hAnsi="Cambria Math"/>
-                      </w:rPr>
-                      <m:t>+1</m:t>
-                    </m:r>
-                  </m:sub>
-                </m:sSub>
-                <m:r>
-                  <m:rPr>
-                    <m:sty m:val="bi"/>
-                  </m:rPr>
-                  <w:rPr>
-                    <w:rFonts w:ascii="Cambria Math" w:hAnsi="Cambria Math"/>
-                  </w:rPr>
-                  <m:t>-</m:t>
-                </m:r>
-                <m:sSub>
-                  <m:sSubPr>
-                    <m:ctrlPr>
-                      <w:rPr>
-                        <w:rFonts w:ascii="Cambria Math" w:hAnsi="Cambria Math"/>
-                        <w:b w:val="0"/>
-                        <w:i/>
-                      </w:rPr>
-                    </m:ctrlPr>
-                  </m:sSubPr>
-                  <m:e>
-                    <m:r>
-                      <m:rPr>
-                        <m:sty m:val="bi"/>
-                      </m:rPr>
-                      <w:rPr>
-                        <w:rFonts w:ascii="Cambria Math" w:hAnsi="Cambria Math"/>
-                        <w:lang w:val="en-US"/>
-                      </w:rPr>
-                      <m:t>x</m:t>
-                    </m:r>
-                  </m:e>
-                  <m:sub>
-                    <m:r>
-                      <m:rPr>
-                        <m:sty m:val="bi"/>
-                      </m:rPr>
-                      <w:rPr>
-                        <w:rFonts w:ascii="Cambria Math" w:hAnsi="Cambria Math"/>
-                        <w:lang w:val="en-US"/>
-                      </w:rPr>
-                      <m:t>k</m:t>
-                    </m:r>
-                  </m:sub>
-                </m:sSub>
-              </m:e>
-            </m:d>
+            <m:r>
+              <w:rPr>
+                <w:rFonts w:ascii="Cambria Math" w:hAnsi="Cambria Math"/>
+                <w:lang w:val="en-US"/>
+              </w:rPr>
+              <m:t>x</m:t>
+            </m:r>
           </m:e>
-        </m:d>
+          <m:sub>
+            <m:r>
+              <w:rPr>
+                <w:rFonts w:ascii="Cambria Math" w:hAnsi="Cambria Math"/>
+                <w:lang w:val="en-US"/>
+              </w:rPr>
+              <m:t>k</m:t>
+            </m:r>
+            <m:r>
+              <w:rPr>
+                <w:rFonts w:ascii="Cambria Math" w:hAnsi="Cambria Math"/>
+              </w:rPr>
+              <m:t>+1</m:t>
+            </m:r>
+          </m:sub>
+        </m:sSub>
+        <m:r>
+          <w:rPr>
+            <w:rFonts w:ascii="Cambria Math" w:hAnsi="Cambria Math"/>
+          </w:rPr>
+          <m:t>-</m:t>
+        </m:r>
+        <m:sSub>
+          <m:sSubPr>
+            <m:ctrlPr>
+              <w:rPr>
+                <w:rFonts w:ascii="Cambria Math" w:hAnsi="Cambria Math"/>
+                <w:b w:val="0"/>
+                <w:i/>
+                <w:iCs/>
+                <w:lang w:val="en-US"/>
+              </w:rPr>
+            </m:ctrlPr>
+          </m:sSubPr>
+          <m:e>
+            <m:r>
+              <w:rPr>
+                <w:rFonts w:ascii="Cambria Math" w:hAnsi="Cambria Math"/>
+                <w:lang w:val="en-US"/>
+              </w:rPr>
+              <m:t>x</m:t>
+            </m:r>
+          </m:e>
+          <m:sub>
+            <m:r>
+              <w:rPr>
+                <w:rFonts w:ascii="Cambria Math" w:hAnsi="Cambria Math"/>
+                <w:lang w:val="en-US"/>
+              </w:rPr>
+              <m:t>k</m:t>
+            </m:r>
+          </m:sub>
+        </m:sSub>
         <m:r>
           <m:rPr>
-            <m:sty m:val="bi"/>
+            <m:lit/>
           </m:rPr>
           <w:rPr>
             <w:rFonts w:ascii="Cambria Math" w:hAnsi="Cambria Math"/>
           </w:rPr>
-          <m:t>&lt;ε</m:t>
+          <m:t>||</m:t>
+        </m:r>
+        <m:r>
+          <w:rPr>
+            <w:rFonts w:ascii="Cambria Math" w:hAnsi="Cambria Math"/>
+          </w:rPr>
+          <m:t>&lt;</m:t>
+        </m:r>
+        <m:r>
+          <w:rPr>
+            <w:rFonts w:ascii="Cambria Math" w:hAnsi="Cambria Math"/>
+            <w:lang w:val="en-US"/>
+          </w:rPr>
+          <m:t>ε</m:t>
         </m:r>
       </m:oMath>
     </w:p>
     <w:p>
       <w:pPr>
         <w:pStyle w:val="afa"/>
+        <w:jc w:val="both"/>
         <w:rPr>
           <w:b w:val="0"/>
           <w:iCs/>
@@ -3251,6 +3259,7 @@
           <w:ilvl w:val="0"/>
           <w:numId w:val="7"/>
         </w:numPr>
+        <w:jc w:val="both"/>
         <w:rPr>
           <w:b w:val="0"/>
           <w:iCs/>
@@ -3470,6 +3479,7 @@
           <w:ilvl w:val="0"/>
           <w:numId w:val="7"/>
         </w:numPr>
+        <w:jc w:val="both"/>
         <w:rPr>
           <w:b w:val="0"/>
           <w:iCs/>
@@ -3489,8 +3499,9 @@
           </m:rPr>
           <w:rPr>
             <w:rFonts w:ascii="Cambria Math" w:hAnsi="Cambria Math"/>
+            <w:lang w:val="en-US"/>
           </w:rPr>
-          <m:t>k</m:t>
+          <m:t>K</m:t>
         </m:r>
         <m:d>
           <m:dPr>
@@ -3538,7 +3549,7 @@
           <w:rPr>
             <w:rFonts w:ascii="Cambria Math" w:hAnsi="Cambria Math"/>
           </w:rPr>
-          <m:t>k</m:t>
+          <m:t>K</m:t>
         </m:r>
         <m:d>
           <m:dPr>
@@ -3579,6 +3590,7 @@
           <w:ilvl w:val="0"/>
           <w:numId w:val="7"/>
         </w:numPr>
+        <w:jc w:val="both"/>
         <w:rPr>
           <w:b w:val="0"/>
           <w:iCs/>
@@ -3611,26 +3623,142 @@
           <w:b/>
           <w:bCs/>
           <w:color w:val="auto"/>
+          <w:sz w:val="28"/>
+          <w:szCs w:val="28"/>
           <w:lang w:val="en-US" w:eastAsia="ru-RU"/>
         </w:rPr>
       </w:pPr>
-      <w:bookmarkStart w:id="4" w:name="_Toc219507663"/>
+      <w:bookmarkStart w:id="4" w:name="_Toc220065983"/>
       <w:r>
         <w:rPr>
           <w:rFonts w:ascii="Times New Roman" w:hAnsi="Times New Roman" w:cs="Times New Roman"/>
           <w:b/>
           <w:bCs/>
           <w:color w:val="auto"/>
+          <w:sz w:val="28"/>
+          <w:szCs w:val="28"/>
           <w:lang w:eastAsia="ru-RU"/>
         </w:rPr>
-        <w:lastRenderedPageBreak/>
         <w:t>Практическая часть</w:t>
       </w:r>
       <w:bookmarkEnd w:id="4"/>
     </w:p>
     <w:p>
       <w:pPr>
-        <w:rPr>
+        <w:jc w:val="both"/>
+        <w:rPr>
+          <w:rFonts w:ascii="Times New Roman" w:hAnsi="Times New Roman"/>
+          <w:i/>
+          <w:sz w:val="28"/>
+          <w:szCs w:val="28"/>
+          <w:lang w:eastAsia="ru-RU"/>
+        </w:rPr>
+      </w:pPr>
+      <w:r>
+        <w:rPr>
+          <w:rFonts w:ascii="Times New Roman" w:hAnsi="Times New Roman"/>
+          <w:sz w:val="28"/>
+          <w:szCs w:val="28"/>
+          <w:lang w:eastAsia="ru-RU"/>
+        </w:rPr>
+        <w:tab/>
+      </w:r>
+      <w:r>
+        <w:rPr>
+          <w:rFonts w:ascii="Times New Roman" w:hAnsi="Times New Roman"/>
+          <w:sz w:val="28"/>
+          <w:szCs w:val="28"/>
+          <w:lang w:eastAsia="ru-RU"/>
+        </w:rPr>
+        <w:t>Написал свою программу и протестировал её на двух матрицах 4 на 4</w:t>
+      </w:r>
+      <w:r>
+        <w:rPr>
+          <w:rFonts w:ascii="Times New Roman" w:hAnsi="Times New Roman"/>
+          <w:sz w:val="28"/>
+          <w:szCs w:val="28"/>
+          <w:lang w:eastAsia="ru-RU"/>
+        </w:rPr>
+        <w:t xml:space="preserve"> при </w:t>
+      </w:r>
+      <m:oMath>
+        <m:r>
+          <w:rPr>
+            <w:rFonts w:ascii="Cambria Math" w:hAnsi="Cambria Math"/>
+            <w:sz w:val="28"/>
+            <w:szCs w:val="28"/>
+            <w:lang w:eastAsia="ru-RU"/>
+          </w:rPr>
+          <m:t>ε=</m:t>
+        </m:r>
+        <m:sSup>
+          <m:sSupPr>
+            <m:ctrlPr>
+              <w:rPr>
+                <w:rFonts w:ascii="Cambria Math" w:hAnsi="Cambria Math"/>
+                <w:i/>
+                <w:sz w:val="28"/>
+                <w:szCs w:val="28"/>
+                <w:lang w:eastAsia="ru-RU"/>
+              </w:rPr>
+            </m:ctrlPr>
+          </m:sSupPr>
+          <m:e>
+            <m:r>
+              <w:rPr>
+                <w:rFonts w:ascii="Cambria Math" w:hAnsi="Cambria Math"/>
+                <w:sz w:val="28"/>
+                <w:szCs w:val="28"/>
+                <w:lang w:eastAsia="ru-RU"/>
+              </w:rPr>
+              <m:t>10</m:t>
+            </m:r>
+          </m:e>
+          <m:sup>
+            <m:r>
+              <w:rPr>
+                <w:rFonts w:ascii="Cambria Math" w:hAnsi="Cambria Math"/>
+                <w:sz w:val="28"/>
+                <w:szCs w:val="28"/>
+                <w:lang w:eastAsia="ru-RU"/>
+              </w:rPr>
+              <m:t>-1</m:t>
+            </m:r>
+            <m:r>
+              <w:rPr>
+                <w:rFonts w:ascii="Cambria Math" w:hAnsi="Cambria Math"/>
+                <w:sz w:val="28"/>
+                <w:szCs w:val="28"/>
+                <w:lang w:eastAsia="ru-RU"/>
+              </w:rPr>
+              <m:t>1</m:t>
+            </m:r>
+          </m:sup>
+        </m:sSup>
+      </m:oMath>
+      <w:r>
+        <w:rPr>
+          <w:rFonts w:ascii="Times New Roman" w:hAnsi="Times New Roman"/>
+          <w:sz w:val="28"/>
+          <w:szCs w:val="28"/>
+          <w:lang w:eastAsia="ru-RU"/>
+        </w:rPr>
+        <w:t>. Ниже представил её результаты</w:t>
+      </w:r>
+      <w:r>
+        <w:rPr>
+          <w:rFonts w:ascii="Times New Roman" w:hAnsi="Times New Roman"/>
+          <w:sz w:val="28"/>
+          <w:szCs w:val="28"/>
+          <w:lang w:eastAsia="ru-RU"/>
+        </w:rPr>
+        <w:t>.</w:t>
+      </w:r>
+    </w:p>
+    <w:p>
+      <w:pPr>
+        <w:rPr>
+          <w:rFonts w:ascii="Times New Roman" w:hAnsi="Times New Roman"/>
           <w:sz w:val="28"/>
           <w:szCs w:val="28"/>
           <w:lang w:val="en-US" w:eastAsia="ru-RU"/>
@@ -3638,11 +3766,13 @@
       </w:pPr>
       <w:r>
         <w:rPr>
+          <w:rFonts w:ascii="Times New Roman" w:hAnsi="Times New Roman"/>
           <w:noProof/>
           <w:sz w:val="28"/>
           <w:szCs w:val="28"/>
           <w:lang w:val="en-US" w:eastAsia="ru-RU"/>
         </w:rPr>
+        <w:lastRenderedPageBreak/>
         <w:drawing>
           <wp:inline distT="0" distB="0" distL="0" distR="0" wp14:anchorId="5923E70B" wp14:editId="3DAACF4B">
             <wp:extent cx="5939790" cy="3654425"/>
@@ -3683,6 +3813,7 @@
     <w:p>
       <w:pPr>
         <w:rPr>
+          <w:rFonts w:ascii="Times New Roman" w:hAnsi="Times New Roman"/>
           <w:sz w:val="28"/>
           <w:szCs w:val="28"/>
           <w:lang w:val="en-US" w:eastAsia="ru-RU"/>
@@ -3690,6 +3821,7 @@
       </w:pPr>
       <w:r>
         <w:rPr>
+          <w:rFonts w:ascii="Times New Roman" w:hAnsi="Times New Roman"/>
           <w:noProof/>
           <w:sz w:val="28"/>
           <w:szCs w:val="28"/>
@@ -3734,10 +3866,169 @@
     </w:p>
     <w:p>
       <w:pPr>
-        <w:rPr>
+        <w:jc w:val="both"/>
+        <w:rPr>
+          <w:rFonts w:ascii="Times New Roman" w:hAnsi="Times New Roman"/>
+          <w:sz w:val="28"/>
+          <w:szCs w:val="28"/>
           <w:lang w:eastAsia="ru-RU"/>
         </w:rPr>
       </w:pPr>
+      <w:r>
+        <w:rPr>
+          <w:rFonts w:ascii="Times New Roman" w:hAnsi="Times New Roman"/>
+          <w:sz w:val="28"/>
+          <w:szCs w:val="28"/>
+          <w:lang w:eastAsia="ru-RU"/>
+        </w:rPr>
+        <w:tab/>
+      </w:r>
+      <w:r>
+        <w:rPr>
+          <w:rFonts w:ascii="Times New Roman" w:hAnsi="Times New Roman"/>
+          <w:sz w:val="28"/>
+          <w:szCs w:val="28"/>
+          <w:lang w:eastAsia="ru-RU"/>
+        </w:rPr>
+        <w:t xml:space="preserve">Результаты </w:t>
+      </w:r>
+      <w:r>
+        <w:rPr>
+          <w:rFonts w:ascii="Times New Roman" w:hAnsi="Times New Roman"/>
+          <w:sz w:val="28"/>
+          <w:szCs w:val="28"/>
+          <w:lang w:eastAsia="ru-RU"/>
+        </w:rPr>
+        <w:t>соответствуют ожидаемым</w:t>
+      </w:r>
+      <w:r>
+        <w:rPr>
+          <w:rFonts w:ascii="Times New Roman" w:hAnsi="Times New Roman"/>
+          <w:sz w:val="28"/>
+          <w:szCs w:val="28"/>
+          <w:lang w:eastAsia="ru-RU"/>
+        </w:rPr>
+        <w:t>: п</w:t>
+      </w:r>
+      <w:r>
+        <w:rPr>
+          <w:rFonts w:ascii="Times New Roman" w:hAnsi="Times New Roman"/>
+          <w:sz w:val="28"/>
+          <w:szCs w:val="28"/>
+          <w:lang w:eastAsia="ru-RU"/>
+        </w:rPr>
+        <w:t xml:space="preserve">рограмма </w:t>
+      </w:r>
+      <w:r>
+        <w:rPr>
+          <w:rFonts w:ascii="Times New Roman" w:hAnsi="Times New Roman"/>
+          <w:sz w:val="28"/>
+          <w:szCs w:val="28"/>
+          <w:lang w:eastAsia="ru-RU"/>
+        </w:rPr>
+        <w:t>показыва</w:t>
+      </w:r>
+      <w:r>
+        <w:rPr>
+          <w:rFonts w:ascii="Times New Roman" w:hAnsi="Times New Roman"/>
+          <w:sz w:val="28"/>
+          <w:szCs w:val="28"/>
+          <w:lang w:eastAsia="ru-RU"/>
+        </w:rPr>
+        <w:t>е</w:t>
+      </w:r>
+      <w:r>
+        <w:rPr>
+          <w:rFonts w:ascii="Times New Roman" w:hAnsi="Times New Roman"/>
+          <w:sz w:val="28"/>
+          <w:szCs w:val="28"/>
+          <w:lang w:eastAsia="ru-RU"/>
+        </w:rPr>
+        <w:t>т</w:t>
+      </w:r>
+      <w:r>
+        <w:rPr>
+          <w:rFonts w:ascii="Times New Roman" w:hAnsi="Times New Roman"/>
+          <w:sz w:val="28"/>
+          <w:szCs w:val="28"/>
+          <w:lang w:eastAsia="ru-RU"/>
+        </w:rPr>
+        <w:t xml:space="preserve"> </w:t>
+      </w:r>
+      <w:r>
+        <w:rPr>
+          <w:rFonts w:ascii="Times New Roman" w:hAnsi="Times New Roman"/>
+          <w:sz w:val="28"/>
+          <w:szCs w:val="28"/>
+          <w:lang w:eastAsia="ru-RU"/>
+        </w:rPr>
+        <w:t>невязку</w:t>
+      </w:r>
+      <w:r>
+        <w:rPr>
+          <w:rFonts w:ascii="Times New Roman" w:hAnsi="Times New Roman"/>
+          <w:sz w:val="28"/>
+          <w:szCs w:val="28"/>
+          <w:lang w:eastAsia="ru-RU"/>
+        </w:rPr>
+        <w:t xml:space="preserve"> </w:t>
+      </w:r>
+      <w:r>
+        <w:rPr>
+          <w:rFonts w:ascii="Times New Roman" w:hAnsi="Times New Roman"/>
+          <w:sz w:val="28"/>
+          <w:szCs w:val="28"/>
+          <w:lang w:eastAsia="ru-RU"/>
+        </w:rPr>
+        <w:t>меньше</w:t>
+      </w:r>
+      <w:r>
+        <w:rPr>
+          <w:rFonts w:ascii="Times New Roman" w:hAnsi="Times New Roman"/>
+          <w:sz w:val="28"/>
+          <w:szCs w:val="28"/>
+          <w:lang w:eastAsia="ru-RU"/>
+        </w:rPr>
+        <w:t>,</w:t>
+      </w:r>
+      <w:r>
+        <w:rPr>
+          <w:rFonts w:ascii="Times New Roman" w:hAnsi="Times New Roman"/>
+          <w:sz w:val="28"/>
+          <w:szCs w:val="28"/>
+          <w:lang w:eastAsia="ru-RU"/>
+        </w:rPr>
+        <w:t xml:space="preserve"> чем заданная</w:t>
+      </w:r>
+      <w:r>
+        <w:rPr>
+          <w:rFonts w:ascii="Times New Roman" w:hAnsi="Times New Roman"/>
+          <w:sz w:val="28"/>
+          <w:szCs w:val="28"/>
+          <w:lang w:eastAsia="ru-RU"/>
+        </w:rPr>
+        <w:t xml:space="preserve"> </w:t>
+      </w:r>
+      <m:oMath>
+        <m:r>
+          <w:rPr>
+            <w:rFonts w:ascii="Cambria Math" w:hAnsi="Cambria Math"/>
+            <w:sz w:val="28"/>
+            <w:szCs w:val="28"/>
+            <w:lang w:eastAsia="ru-RU"/>
+          </w:rPr>
+          <m:t>ε</m:t>
+        </m:r>
+      </m:oMath>
+      <w:r>
+        <w:rPr>
+          <w:rFonts w:ascii="Times New Roman" w:hAnsi="Times New Roman"/>
+          <w:sz w:val="28"/>
+          <w:szCs w:val="28"/>
+          <w:lang w:eastAsia="ru-RU"/>
+        </w:rPr>
+        <w:t>.</w:t>
+      </w:r>
     </w:p>
     <w:p>
       <w:pPr>
@@ -3747,16 +4038,20 @@
           <w:b/>
           <w:bCs/>
           <w:color w:val="auto"/>
+          <w:sz w:val="28"/>
+          <w:szCs w:val="28"/>
           <w:lang w:eastAsia="ru-RU"/>
         </w:rPr>
       </w:pPr>
-      <w:bookmarkStart w:id="5" w:name="_Toc219507664"/>
+      <w:bookmarkStart w:id="5" w:name="_Toc220065984"/>
       <w:r>
         <w:rPr>
           <w:rFonts w:ascii="Times New Roman" w:hAnsi="Times New Roman" w:cs="Times New Roman"/>
           <w:b/>
           <w:bCs/>
           <w:color w:val="auto"/>
+          <w:sz w:val="28"/>
+          <w:szCs w:val="28"/>
           <w:lang w:eastAsia="ru-RU"/>
         </w:rPr>
         <w:t>Заключение</w:t>
@@ -3766,9 +4061,10 @@
     <w:p>
       <w:pPr>
         <w:pStyle w:val="afa"/>
+        <w:ind w:firstLine="708"/>
+        <w:jc w:val="both"/>
         <w:rPr>
           <w:b w:val="0"/>
-          <w:lang w:val="en-US"/>
         </w:rPr>
       </w:pPr>
       <w:r>
@@ -3787,7 +4083,68 @@
         <w:rPr>
           <w:b w:val="0"/>
         </w:rPr>
-        <w:t>для решения системы линейных уравнений. Метод показал высокую точность: полученное решение точно (в пределах машинной точности). Метод подтвердил свою численная устойчивость и эффективность для матриц малого и среднего размера. Полученные результаты полностью соответствуют теоретическим ожиданиям.</w:t>
+        <w:t xml:space="preserve">для решения системы линейных уравнений. Метод </w:t>
+      </w:r>
+      <w:r>
+        <w:rPr>
+          <w:b w:val="0"/>
+        </w:rPr>
+        <w:t>достиг заданной точности</w:t>
+      </w:r>
+      <w:r>
+        <w:rPr>
+          <w:b w:val="0"/>
+        </w:rPr>
+        <w:t xml:space="preserve">: </w:t>
+      </w:r>
+      <w:r>
+        <w:rPr>
+          <w:b w:val="0"/>
+        </w:rPr>
+        <w:t xml:space="preserve">ошибка </w:t>
+      </w:r>
+      <w:r>
+        <w:rPr>
+          <w:b w:val="0"/>
+        </w:rPr>
+        <w:t>полученно</w:t>
+      </w:r>
+      <w:r>
+        <w:rPr>
+          <w:b w:val="0"/>
+        </w:rPr>
+        <w:t>го</w:t>
+      </w:r>
+      <w:r>
+        <w:rPr>
+          <w:b w:val="0"/>
+        </w:rPr>
+        <w:t xml:space="preserve"> решени</w:t>
+      </w:r>
+      <w:r>
+        <w:rPr>
+          <w:b w:val="0"/>
+        </w:rPr>
+        <w:t>я меньше заданного</w:t>
+      </w:r>
+      <w:r>
+        <w:rPr>
+          <w:b w:val="0"/>
+        </w:rPr>
+        <w:t xml:space="preserve">. Метод </w:t>
+      </w:r>
+      <w:r>
+        <w:rPr>
+          <w:b w:val="0"/>
+          <w:bCs/>
+        </w:rPr>
+        <w:t>подтверждает свою эффективность для решения систем с симметричными положительно определёнными матрицами малого и среднего размера</w:t>
+      </w:r>
+      <w:r>
+        <w:rPr>
+          <w:b w:val="0"/>
+        </w:rPr>
+        <w:t>. Полученные результаты полностью соответствуют теоретическим ожиданиям.</w:t>
       </w:r>
     </w:p>
     <w:p>
@@ -3798,16 +4155,20 @@
           <w:b/>
           <w:bCs/>
           <w:color w:val="auto"/>
+          <w:sz w:val="28"/>
+          <w:szCs w:val="28"/>
           <w:lang w:eastAsia="ru-RU"/>
         </w:rPr>
       </w:pPr>
-      <w:bookmarkStart w:id="6" w:name="_Toc219507665"/>
+      <w:bookmarkStart w:id="6" w:name="_Toc220065985"/>
       <w:r>
         <w:rPr>
           <w:rFonts w:ascii="Times New Roman" w:hAnsi="Times New Roman" w:cs="Times New Roman"/>
           <w:b/>
           <w:bCs/>
           <w:color w:val="auto"/>
+          <w:sz w:val="28"/>
+          <w:szCs w:val="28"/>
           <w:lang w:eastAsia="ru-RU"/>
         </w:rPr>
         <w:lastRenderedPageBreak/>
@@ -3822,6 +4183,7 @@
           <w:ilvl w:val="0"/>
           <w:numId w:val="5"/>
         </w:numPr>
+        <w:jc w:val="both"/>
         <w:rPr>
           <w:rFonts w:ascii="Times New Roman" w:hAnsi="Times New Roman"/>
           <w:sz w:val="28"/>
@@ -3834,25 +4196,7 @@
           <w:sz w:val="28"/>
           <w:szCs w:val="28"/>
         </w:rPr>
-        <w:t xml:space="preserve">Фаддеев Д.К., Фаддеева В.Н. Вычислительные методы линейной алгебры. — М.: </w:t>
-      </w:r>
-      <w:proofErr w:type="spellStart"/>
-      <w:r>
-        <w:rPr>
-          <w:rFonts w:ascii="Times New Roman" w:hAnsi="Times New Roman"/>
-          <w:sz w:val="28"/>
-          <w:szCs w:val="28"/>
-        </w:rPr>
-        <w:t>Физматгиз</w:t>
-      </w:r>
-      <w:proofErr w:type="spellEnd"/>
-      <w:r>
-        <w:rPr>
-          <w:rFonts w:ascii="Times New Roman" w:hAnsi="Times New Roman"/>
-          <w:sz w:val="28"/>
-          <w:szCs w:val="28"/>
-        </w:rPr>
-        <w:t>, 1963.</w:t>
+        <w:t>Фаддеев Д.К., Фаддеева В.Н. Вычислительные методы линейной алгебры. — М.: Физматгиз, 1963.</w:t>
       </w:r>
     </w:p>
     <w:p>
@@ -5216,7 +5560,6 @@
   <w:style w:type="character" w:default="1" w:styleId="a0">
     <w:name w:val="Default Paragraph Font"/>
     <w:uiPriority w:val="1"/>
-    <w:semiHidden/>
     <w:unhideWhenUsed/>
   </w:style>
   <w:style w:type="table" w:default="1" w:styleId="a1">

</xml_diff>